<commit_message>
Finish Project + Báo cáo
</commit_message>
<xml_diff>
--- a/UML.docx
+++ b/UML.docx
@@ -97,8 +97,6 @@
           <w:sz w:val="56"/>
         </w:rPr>
       </w:pPr>
-      <w:bookmarkStart w:id="0" w:name="_GoBack"/>
-      <w:bookmarkEnd w:id="0"/>
     </w:p>
     <w:p>
       <w:pPr>
@@ -111,22 +109,8 @@
           <w:sz w:val="56"/>
         </w:rPr>
       </w:pPr>
-      <w:r>
-        <w:rPr>
-          <w:rFonts w:ascii="Times New Roman" w:hAnsi="Times New Roman" w:cs="Times New Roman"/>
-          <w:b/>
-          <w:sz w:val="56"/>
-        </w:rPr>
-        <w:t>UML</w:t>
-      </w:r>
-      <w:r>
-        <w:rPr>
-          <w:rFonts w:ascii="Times New Roman" w:hAnsi="Times New Roman" w:cs="Times New Roman"/>
-          <w:b/>
-          <w:sz w:val="56"/>
-        </w:rPr>
-        <w:t xml:space="preserve"> 2.0</w:t>
-      </w:r>
+      <w:bookmarkStart w:id="0" w:name="_GoBack"/>
+      <w:bookmarkEnd w:id="0"/>
       <w:r>
         <w:rPr>
           <w:rFonts w:ascii="Times New Roman" w:hAnsi="Times New Roman" w:cs="Times New Roman"/>
@@ -138,9 +122,11 @@
     <w:sdt>
       <w:sdtPr>
         <w:rPr>
-          <w:rFonts w:ascii="Times New Roman" w:hAnsi="Times New Roman" w:cs="Times New Roman"/>
-          <w:sz w:val="28"/>
-          <w:szCs w:val="28"/>
+          <w:rFonts w:ascii="Times New Roman" w:eastAsiaTheme="minorHAnsi" w:hAnsi="Times New Roman" w:cs="Times New Roman"/>
+          <w:color w:val="auto"/>
+          <w:sz w:val="28"/>
+          <w:szCs w:val="28"/>
+          <w:lang w:val="en-GB"/>
         </w:rPr>
         <w:id w:val="-1394117795"/>
         <w:docPartObj>
@@ -150,11 +136,8 @@
       </w:sdtPr>
       <w:sdtEndPr>
         <w:rPr>
-          <w:rFonts w:eastAsiaTheme="minorHAnsi"/>
           <w:bCs/>
           <w:noProof/>
-          <w:color w:val="auto"/>
-          <w:lang w:val="en-GB"/>
         </w:rPr>
       </w:sdtEndPr>
       <w:sdtContent>
@@ -5904,23 +5887,13 @@
           <w:szCs w:val="28"/>
         </w:rPr>
       </w:pPr>
-      <w:proofErr w:type="gramStart"/>
-      <w:r>
-        <w:rPr>
-          <w:rFonts w:ascii="Times New Roman" w:hAnsi="Times New Roman" w:cs="Times New Roman"/>
-          <w:sz w:val="28"/>
-          <w:szCs w:val="28"/>
-        </w:rPr>
-        <w:t>use</w:t>
-      </w:r>
-      <w:proofErr w:type="gramEnd"/>
-      <w:r>
-        <w:rPr>
-          <w:rFonts w:ascii="Times New Roman" w:hAnsi="Times New Roman" w:cs="Times New Roman"/>
-          <w:sz w:val="28"/>
-          <w:szCs w:val="28"/>
-        </w:rPr>
-        <w:t xml:space="preserve"> case view ghi lại hành vi của </w:t>
+      <w:r>
+        <w:rPr>
+          <w:rFonts w:ascii="Times New Roman" w:hAnsi="Times New Roman" w:cs="Times New Roman"/>
+          <w:sz w:val="28"/>
+          <w:szCs w:val="28"/>
+        </w:rPr>
+        <w:t xml:space="preserve">use case view ghi lại hành vi của </w:t>
       </w:r>
       <w:r>
         <w:rPr>
@@ -6130,25 +6103,7 @@
           <w:sz w:val="28"/>
           <w:szCs w:val="28"/>
         </w:rPr>
-        <w:t xml:space="preserve"> là một sự lý tưởng hóa vai trò của một người bên ngoài, quá trình, hoặc một điều tương tác với một hệ thống, hệ thống con hoặc lớp. Một actor mô tả các tương tác mà một lớp người dùng bên ngoài có thể có với hệ thống. Vào thời gian chạy, một người dùng vật lý có thể bị ràng buộc với nhiều tác nhân trong hệ thống. Những người dùng khác nhau có thể bị ràng buộc vào cùng một actor và do đó đại diện cho nhiều trường hợp do cùng một actor định nghĩa. Ví dụ: một người có thể là khách hàng và nhân viên </w:t>
-      </w:r>
-      <w:proofErr w:type="gramStart"/>
-      <w:r>
-        <w:rPr>
-          <w:rFonts w:ascii="Times New Roman" w:hAnsi="Times New Roman" w:cs="Times New Roman"/>
-          <w:sz w:val="28"/>
-          <w:szCs w:val="28"/>
-        </w:rPr>
-        <w:t>thu</w:t>
-      </w:r>
-      <w:proofErr w:type="gramEnd"/>
-      <w:r>
-        <w:rPr>
-          <w:rFonts w:ascii="Times New Roman" w:hAnsi="Times New Roman" w:cs="Times New Roman"/>
-          <w:sz w:val="28"/>
-          <w:szCs w:val="28"/>
-        </w:rPr>
-        <w:t xml:space="preserve"> ngân của cửa hàng vào những thời điểm khác nhau.</w:t>
+        <w:t xml:space="preserve"> là một sự lý tưởng hóa vai trò của một người bên ngoài, quá trình, hoặc một điều tương tác với một hệ thống, hệ thống con hoặc lớp. Một actor mô tả các tương tác mà một lớp người dùng bên ngoài có thể có với hệ thống. Vào thời gian chạy, một người dùng vật lý có thể bị ràng buộc với nhiều tác nhân trong hệ thống. Những người dùng khác nhau có thể bị ràng buộc vào cùng một actor và do đó đại diện cho nhiều trường hợp do cùng một actor định nghĩa. Ví dụ: một người có thể là khách hàng và nhân viên thu ngân của cửa hàng vào những thời điểm khác nhau.</w:t>
       </w:r>
     </w:p>
     <w:p>
@@ -6390,25 +6345,7 @@
           <w:sz w:val="28"/>
           <w:szCs w:val="28"/>
         </w:rPr>
-        <w:t xml:space="preserve"> của đơn vị hệ thống. Mục đích của use case là định nghĩa một phần của hành </w:t>
-      </w:r>
-      <w:proofErr w:type="gramStart"/>
-      <w:r>
-        <w:rPr>
-          <w:rFonts w:ascii="Times New Roman" w:hAnsi="Times New Roman" w:cs="Times New Roman"/>
-          <w:sz w:val="28"/>
-          <w:szCs w:val="28"/>
-        </w:rPr>
-        <w:t>vi</w:t>
-      </w:r>
-      <w:proofErr w:type="gramEnd"/>
-      <w:r>
-        <w:rPr>
-          <w:rFonts w:ascii="Times New Roman" w:hAnsi="Times New Roman" w:cs="Times New Roman"/>
-          <w:sz w:val="28"/>
-          <w:szCs w:val="28"/>
-        </w:rPr>
-        <w:t xml:space="preserve"> liên kết mà không tiết lộ cấu trúc bên trong của đối tượng. Định nghĩa của use case bao gồm tất cả hành vi mà nó yêu cầu - các chuỗi chính, các biến thể khác nhau về hành vi bình thường, và tất cả các điều kiện ngoại lệ có thể xảy ra </w:t>
+        <w:t xml:space="preserve"> của đơn vị hệ thống. Mục đích của use case là định nghĩa một phần của hành vi liên kết mà không tiết lộ cấu trúc bên trong của đối tượng. Định nghĩa của use case bao gồm tất cả hành vi mà nó yêu cầu - các chuỗi chính, các biến thể khác nhau về hành vi bình thường, và tất cả các điều kiện ngoại lệ có thể xảy ra </w:t>
       </w:r>
       <w:r>
         <w:rPr>
@@ -6545,43 +6482,7 @@
           <w:sz w:val="28"/>
           <w:szCs w:val="28"/>
         </w:rPr>
-        <w:t xml:space="preserve">Ở cấp hệ thống, các use case đại diện cho hành </w:t>
-      </w:r>
-      <w:proofErr w:type="gramStart"/>
-      <w:r>
-        <w:rPr>
-          <w:rFonts w:ascii="Times New Roman" w:hAnsi="Times New Roman" w:cs="Times New Roman"/>
-          <w:sz w:val="28"/>
-          <w:szCs w:val="28"/>
-        </w:rPr>
-        <w:t>vi</w:t>
-      </w:r>
-      <w:proofErr w:type="gramEnd"/>
-      <w:r>
-        <w:rPr>
-          <w:rFonts w:ascii="Times New Roman" w:hAnsi="Times New Roman" w:cs="Times New Roman"/>
-          <w:sz w:val="28"/>
-          <w:szCs w:val="28"/>
-        </w:rPr>
-        <w:t xml:space="preserve"> bên ngoài của đối tượng như việc hiển thị cho người dùng bên ngoài. Một use case giống như một thao tác, một thao tác có thể được yêu cầu bởi người dùng bên ngoài. Tuy nhiên, không giống như một thao tác, một use case có thể tiếp tục nhận đầu vào từ các tác nhân của nó trong quá trình thực hiện nó. Trường hợp sử dụng có thể được áp dụng cho toàn bộ hệ thống và cũng có thể được áp dụng nội bộ cho các đơn vị nhỏ hơn của một hệ thống, chẳng hạn như hệ thống con và các lớp riêng lẻ. Một use case nội bộ đại diện cho hành </w:t>
-      </w:r>
-      <w:proofErr w:type="gramStart"/>
-      <w:r>
-        <w:rPr>
-          <w:rFonts w:ascii="Times New Roman" w:hAnsi="Times New Roman" w:cs="Times New Roman"/>
-          <w:sz w:val="28"/>
-          <w:szCs w:val="28"/>
-        </w:rPr>
-        <w:t>vi</w:t>
-      </w:r>
-      <w:proofErr w:type="gramEnd"/>
-      <w:r>
-        <w:rPr>
-          <w:rFonts w:ascii="Times New Roman" w:hAnsi="Times New Roman" w:cs="Times New Roman"/>
-          <w:sz w:val="28"/>
-          <w:szCs w:val="28"/>
-        </w:rPr>
-        <w:t xml:space="preserve"> mà một hệ thống phụ trình bày cho phần còn lại của hệ thống. Ví dụ, một use case cho một lớp đại diện cho một đoạn hàm thống nhất mà một lớp cung cấp cho các lớp khác đóng vai trò nhất định trong hệ thống. Một lớp có thể có nhiều trường hợp sử dụng.</w:t>
+        <w:t>Ở cấp hệ thống, các use case đại diện cho hành vi bên ngoài của đối tượng như việc hiển thị cho người dùng bên ngoài. Một use case giống như một thao tác, một thao tác có thể được yêu cầu bởi người dùng bên ngoài. Tuy nhiên, không giống như một thao tác, một use case có thể tiếp tục nhận đầu vào từ các tác nhân của nó trong quá trình thực hiện nó. Trường hợp sử dụng có thể được áp dụng cho toàn bộ hệ thống và cũng có thể được áp dụng nội bộ cho các đơn vị nhỏ hơn của một hệ thống, chẳng hạn như hệ thống con và các lớp riêng lẻ. Một use case nội bộ đại diện cho hành vi mà một hệ thống phụ trình bày cho phần còn lại của hệ thống. Ví dụ, một use case cho một lớp đại diện cho một đoạn hàm thống nhất mà một lớp cung cấp cho các lớp khác đóng vai trò nhất định trong hệ thống. Một lớp có thể có nhiều trường hợp sử dụng.</w:t>
       </w:r>
     </w:p>
     <w:p>
@@ -6601,25 +6502,7 @@
           <w:sz w:val="28"/>
           <w:szCs w:val="28"/>
         </w:rPr>
-        <w:t xml:space="preserve">Một use case là một mô tả logic của một lát chức năng. Nó không biểu hiện một cấu trúc trong việc thực hiện một hệ thống. Thay vào đó, mỗi use case phải được ánh xạ lên các lớp thực hiện một hệ thống. Hành </w:t>
-      </w:r>
-      <w:proofErr w:type="gramStart"/>
-      <w:r>
-        <w:rPr>
-          <w:rFonts w:ascii="Times New Roman" w:hAnsi="Times New Roman" w:cs="Times New Roman"/>
-          <w:sz w:val="28"/>
-          <w:szCs w:val="28"/>
-        </w:rPr>
-        <w:t>vi</w:t>
-      </w:r>
-      <w:proofErr w:type="gramEnd"/>
-      <w:r>
-        <w:rPr>
-          <w:rFonts w:ascii="Times New Roman" w:hAnsi="Times New Roman" w:cs="Times New Roman"/>
-          <w:sz w:val="28"/>
-          <w:szCs w:val="28"/>
-        </w:rPr>
-        <w:t xml:space="preserve"> của use case là ánh xạ </w:t>
+        <w:t xml:space="preserve">Một use case là một mô tả logic của một lát chức năng. Nó không biểu hiện một cấu trúc trong việc thực hiện một hệ thống. Thay vào đó, mỗi use case phải được ánh xạ lên các lớp thực hiện một hệ thống. Hành vi của use case là ánh xạ </w:t>
       </w:r>
       <w:r>
         <w:rPr>
@@ -6888,7 +6771,7 @@
                 <w:noProof/>
                 <w:sz w:val="28"/>
                 <w:szCs w:val="28"/>
-                <w:lang w:val="en-GB" w:eastAsia="en-GB"/>
+                <w:lang w:eastAsia="en-GB"/>
               </w:rPr>
               <w:drawing>
                 <wp:inline distT="0" distB="0" distL="0" distR="0" wp14:anchorId="428FEB92" wp14:editId="264D274B">
@@ -7004,7 +6887,7 @@
                 <w:noProof/>
                 <w:sz w:val="28"/>
                 <w:szCs w:val="28"/>
-                <w:lang w:val="en-GB" w:eastAsia="en-GB"/>
+                <w:lang w:eastAsia="en-GB"/>
               </w:rPr>
               <w:drawing>
                 <wp:inline distT="0" distB="0" distL="0" distR="0" wp14:anchorId="78E92742" wp14:editId="239405F7">
@@ -7120,7 +7003,7 @@
                 <w:noProof/>
                 <w:sz w:val="28"/>
                 <w:szCs w:val="28"/>
-                <w:lang w:val="en-GB" w:eastAsia="en-GB"/>
+                <w:lang w:eastAsia="en-GB"/>
               </w:rPr>
               <w:drawing>
                 <wp:inline distT="0" distB="0" distL="0" distR="0" wp14:anchorId="00B5994B" wp14:editId="51C68D70">
@@ -7236,7 +7119,7 @@
                 <w:noProof/>
                 <w:sz w:val="28"/>
                 <w:szCs w:val="28"/>
-                <w:lang w:val="en-GB" w:eastAsia="en-GB"/>
+                <w:lang w:eastAsia="en-GB"/>
               </w:rPr>
               <w:drawing>
                 <wp:inline distT="0" distB="0" distL="0" distR="0" wp14:anchorId="492CEE8F" wp14:editId="5BC8C654">
@@ -7345,25 +7228,7 @@
           <w:szCs w:val="28"/>
         </w:rPr>
         <w:lastRenderedPageBreak/>
-        <w:t xml:space="preserve">Mô tả về một use case lớn có thể được đưa vào các use case đơn giản khác. Điều này tương tự như cách mô tả của một lớp có thể được định nghĩa gia tăng từ mô tả của một siêu lớp. Một use case có thể kết hợp hành </w:t>
-      </w:r>
-      <w:proofErr w:type="gramStart"/>
-      <w:r>
-        <w:rPr>
-          <w:rFonts w:ascii="Times New Roman" w:hAnsi="Times New Roman" w:cs="Times New Roman"/>
-          <w:sz w:val="28"/>
-          <w:szCs w:val="28"/>
-        </w:rPr>
-        <w:t>vi</w:t>
-      </w:r>
-      <w:proofErr w:type="gramEnd"/>
-      <w:r>
-        <w:rPr>
-          <w:rFonts w:ascii="Times New Roman" w:hAnsi="Times New Roman" w:cs="Times New Roman"/>
-          <w:sz w:val="28"/>
-          <w:szCs w:val="28"/>
-        </w:rPr>
-        <w:t xml:space="preserve"> của các use case khác như các mảnh của hành vi riêng của nó. Điều này được gọi là mối quan hệ bao gồm. Use case được bao gồm không phải là trường hợp đặc biệt của use case ban đầu và không thể được thay thế cho nó.</w:t>
+        <w:t>Mô tả về một use case lớn có thể được đưa vào các use case đơn giản khác. Điều này tương tự như cách mô tả của một lớp có thể được định nghĩa gia tăng từ mô tả của một siêu lớp. Một use case có thể kết hợp hành vi của các use case khác như các mảnh của hành vi riêng của nó. Điều này được gọi là mối quan hệ bao gồm. Use case được bao gồm không phải là trường hợp đặc biệt của use case ban đầu và không thể được thay thế cho nó.</w:t>
       </w:r>
     </w:p>
     <w:p>
@@ -7624,25 +7489,7 @@
           <w:sz w:val="28"/>
           <w:szCs w:val="28"/>
         </w:rPr>
-        <w:t xml:space="preserve">State machine view mô tả hành </w:t>
-      </w:r>
-      <w:proofErr w:type="gramStart"/>
-      <w:r>
-        <w:rPr>
-          <w:rFonts w:ascii="Times New Roman" w:hAnsi="Times New Roman" w:cs="Times New Roman"/>
-          <w:sz w:val="28"/>
-          <w:szCs w:val="28"/>
-        </w:rPr>
-        <w:t>vi</w:t>
-      </w:r>
-      <w:proofErr w:type="gramEnd"/>
-      <w:r>
-        <w:rPr>
-          <w:rFonts w:ascii="Times New Roman" w:hAnsi="Times New Roman" w:cs="Times New Roman"/>
-          <w:sz w:val="28"/>
-          <w:szCs w:val="28"/>
-        </w:rPr>
-        <w:t xml:space="preserve"> động của các đối tượng theo thời gian bằng cách mô hình hóa vòng đời của các đối tượng của mỗi lớp. Mỗi đối tượng được coi là một thực thể riêng biệt giao tiếp với phần còn lại của thế giới bằng cách phát hiện các sự kiện và trả lời chúng. Sự kiện thể hiện các loại thay đổi mà một đối tượng có thể phát hiện — việc nhận các cuộc gọi hoặc tín hiệu rõ ràng từ một đối tượng này đến một đối tượng khác, một sự thay đổi về các giá trị nhất định hoặc thời gian trôi qua. Bất cứ điều gì có thể ảnh hưởng đến một đối tượng có thể được mô tả như một sự kiện. Các diễn biến trong thế giới thực được mô hình hóa dưới dạng tín hiệu từ thế giới bên ngoài vào hệ thống.</w:t>
+        <w:t>State machine view mô tả hành vi động của các đối tượng theo thời gian bằng cách mô hình hóa vòng đời của các đối tượng của mỗi lớp. Mỗi đối tượng được coi là một thực thể riêng biệt giao tiếp với phần còn lại của thế giới bằng cách phát hiện các sự kiện và trả lời chúng. Sự kiện thể hiện các loại thay đổi mà một đối tượng có thể phát hiện — việc nhận các cuộc gọi hoặc tín hiệu rõ ràng từ một đối tượng này đến một đối tượng khác, một sự thay đổi về các giá trị nhất định hoặc thời gian trôi qua. Bất cứ điều gì có thể ảnh hưởng đến một đối tượng có thể được mô tả như một sự kiện. Các diễn biến trong thế giới thực được mô hình hóa dưới dạng tín hiệu từ thế giới bên ngoài vào hệ thống.</w:t>
       </w:r>
     </w:p>
     <w:p>
@@ -7665,25 +7512,7 @@
           <w:sz w:val="28"/>
           <w:szCs w:val="28"/>
         </w:rPr>
-        <w:t xml:space="preserve">Trạng thái là tập hợp các giá trị của đối tượng cho một lớp đã cho có cùng tính chất phản hồi với các sự kiện xảy ra. Nói cách khác, tất cả các đối tượng có cùng trạng thái phản ứng </w:t>
-      </w:r>
-      <w:proofErr w:type="gramStart"/>
-      <w:r>
-        <w:rPr>
-          <w:rFonts w:ascii="Times New Roman" w:hAnsi="Times New Roman" w:cs="Times New Roman"/>
-          <w:sz w:val="28"/>
-          <w:szCs w:val="28"/>
-        </w:rPr>
-        <w:t>theo</w:t>
-      </w:r>
-      <w:proofErr w:type="gramEnd"/>
-      <w:r>
-        <w:rPr>
-          <w:rFonts w:ascii="Times New Roman" w:hAnsi="Times New Roman" w:cs="Times New Roman"/>
-          <w:sz w:val="28"/>
-          <w:szCs w:val="28"/>
-        </w:rPr>
-        <w:t xml:space="preserve"> cùng một cách chung cho một sự kiện, vì vậy tất cả các đối tượng trong một trạng thái đã được thực thi cùng một hiệu ứng — một hành động hoặc hoạt động - khi chúng nhận được cùng một sự kiện. Tuy nhiên, các đối tượng ở các trạng thái khác nhau có thể phản ứng khác với cùng một sự kiện, bằng cách thực hiện các hiệu ứng khác nhau. Một máy trạng thái mô tả một số lượng nhỏ các trạng thái mà một đối tượng có thể giữ. Đối với mỗi trạng thái, máy trạng thái xác định ảnh hưởng của việc nhận từng loại sự kiện như một kết quả và thay đổi trạng thái mới. Ví dụ, một máy rút tiền tự động phản ứng với nút hủy một cách khi nó đang xử lý giao dịch và một cách khác khi nó không hoạt động.</w:t>
+        <w:t>Trạng thái là tập hợp các giá trị của đối tượng cho một lớp đã cho có cùng tính chất phản hồi với các sự kiện xảy ra. Nói cách khác, tất cả các đối tượng có cùng trạng thái phản ứng theo cùng một cách chung cho một sự kiện, vì vậy tất cả các đối tượng trong một trạng thái đã được thực thi cùng một hiệu ứng — một hành động hoặc hoạt động - khi chúng nhận được cùng một sự kiện. Tuy nhiên, các đối tượng ở các trạng thái khác nhau có thể phản ứng khác với cùng một sự kiện, bằng cách thực hiện các hiệu ứng khác nhau. Một máy trạng thái mô tả một số lượng nhỏ các trạng thái mà một đối tượng có thể giữ. Đối với mỗi trạng thái, máy trạng thái xác định ảnh hưởng của việc nhận từng loại sự kiện như một kết quả và thay đổi trạng thái mới. Ví dụ, một máy rút tiền tự động phản ứng với nút hủy một cách khi nó đang xử lý giao dịch và một cách khác khi nó không hoạt động.</w:t>
       </w:r>
     </w:p>
     <w:p>
@@ -7706,25 +7535,7 @@
           <w:sz w:val="28"/>
           <w:szCs w:val="28"/>
         </w:rPr>
-        <w:t xml:space="preserve">Các máy trạng thái mô tả hành </w:t>
-      </w:r>
-      <w:proofErr w:type="gramStart"/>
-      <w:r>
-        <w:rPr>
-          <w:rFonts w:ascii="Times New Roman" w:hAnsi="Times New Roman" w:cs="Times New Roman"/>
-          <w:sz w:val="28"/>
-          <w:szCs w:val="28"/>
-        </w:rPr>
-        <w:t>vi</w:t>
-      </w:r>
-      <w:proofErr w:type="gramEnd"/>
-      <w:r>
-        <w:rPr>
-          <w:rFonts w:ascii="Times New Roman" w:hAnsi="Times New Roman" w:cs="Times New Roman"/>
-          <w:sz w:val="28"/>
-          <w:szCs w:val="28"/>
-        </w:rPr>
-        <w:t xml:space="preserve"> của các lớp, nhưng chúng cũng mô tả hành vi động của các use case, các cộng tác và các phương thức. Đối với một trong các đối tượng này, một trạng thái đại diện cho một bước trong việc thực thi nó. Chúng ta nói chủ yếu về các lớp và các đối tượng trong việc mô tả các máy trạng thái, nhưng chúng có thể được áp dụng cho các phần tử khác một cách đơn giản.</w:t>
+        <w:t>Các máy trạng thái mô tả hành vi của các lớp, nhưng chúng cũng mô tả hành vi động của các use case, các cộng tác và các phương thức. Đối với một trong các đối tượng này, một trạng thái đại diện cho một bước trong việc thực thi nó. Chúng ta nói chủ yếu về các lớp và các đối tượng trong việc mô tả các máy trạng thái, nhưng chúng có thể được áp dụng cho các phần tử khác một cách đơn giản.</w:t>
       </w:r>
     </w:p>
     <w:p>
@@ -7782,25 +7593,7 @@
           <w:sz w:val="28"/>
           <w:szCs w:val="28"/>
         </w:rPr>
-        <w:t xml:space="preserve">Một máy trạng thái là một đồ thị của các trạng thái và chuyển tiếp. Thông thường một máy trạng thái được gắn vào một lớp và mô tả đáp ứng của một thể hiện của lớp đối với các sự kiện mà nó nhận được. Máy trạng thái cũng có thể được gắn liền với hành </w:t>
-      </w:r>
-      <w:proofErr w:type="gramStart"/>
-      <w:r>
-        <w:rPr>
-          <w:rFonts w:ascii="Times New Roman" w:hAnsi="Times New Roman" w:cs="Times New Roman"/>
-          <w:sz w:val="28"/>
-          <w:szCs w:val="28"/>
-        </w:rPr>
-        <w:t>vi</w:t>
-      </w:r>
-      <w:proofErr w:type="gramEnd"/>
-      <w:r>
-        <w:rPr>
-          <w:rFonts w:ascii="Times New Roman" w:hAnsi="Times New Roman" w:cs="Times New Roman"/>
-          <w:sz w:val="28"/>
-          <w:szCs w:val="28"/>
-        </w:rPr>
-        <w:t>, use case và cộng tác để mô tả việc thực thi của chúng.</w:t>
+        <w:t>Một máy trạng thái là một đồ thị của các trạng thái và chuyển tiếp. Thông thường một máy trạng thái được gắn vào một lớp và mô tả đáp ứng của một thể hiện của lớp đối với các sự kiện mà nó nhận được. Máy trạng thái cũng có thể được gắn liền với hành vi, use case và cộng tác để mô tả việc thực thi của chúng.</w:t>
       </w:r>
     </w:p>
     <w:p>
@@ -7820,25 +7613,7 @@
           <w:sz w:val="28"/>
           <w:szCs w:val="28"/>
         </w:rPr>
-        <w:t xml:space="preserve">Một máy trạng thái là một mô hình của tất cả các lịch sử tồn tại có thể có của một đối tượng của một lớp. Đối tượng được kiểm tra trong sự cô lập. Bất kỳ ảnh hưởng bên ngoài từ phần còn lại của thế giới được tóm tắt như là một sự kiện. Khi đối tượng phát hiện một sự kiện, nó phản hồi </w:t>
-      </w:r>
-      <w:proofErr w:type="gramStart"/>
-      <w:r>
-        <w:rPr>
-          <w:rFonts w:ascii="Times New Roman" w:hAnsi="Times New Roman" w:cs="Times New Roman"/>
-          <w:sz w:val="28"/>
-          <w:szCs w:val="28"/>
-        </w:rPr>
-        <w:t>theo</w:t>
-      </w:r>
-      <w:proofErr w:type="gramEnd"/>
-      <w:r>
-        <w:rPr>
-          <w:rFonts w:ascii="Times New Roman" w:hAnsi="Times New Roman" w:cs="Times New Roman"/>
-          <w:sz w:val="28"/>
-          <w:szCs w:val="28"/>
-        </w:rPr>
-        <w:t xml:space="preserve"> cách phụ thuộc vào trạng thái hiện tại của nó. Phản ứng có thể bao gồm việc thực thi hiệu ứng và thay đổi trạng thái mới. Các máy trạng thái có thể được cấu trúc để chia sẻ các quá trình chuyển đổi và chúng có thể mô hình đồng thời.</w:t>
+        <w:t>Một máy trạng thái là một mô hình của tất cả các lịch sử tồn tại có thể có của một đối tượng của một lớp. Đối tượng được kiểm tra trong sự cô lập. Bất kỳ ảnh hưởng bên ngoài từ phần còn lại của thế giới được tóm tắt như là một sự kiện. Khi đối tượng phát hiện một sự kiện, nó phản hồi theo cách phụ thuộc vào trạng thái hiện tại của nó. Phản ứng có thể bao gồm việc thực thi hiệu ứng và thay đổi trạng thái mới. Các máy trạng thái có thể được cấu trúc để chia sẻ các quá trình chuyển đổi và chúng có thể mô hình đồng thời.</w:t>
       </w:r>
     </w:p>
     <w:p>
@@ -7858,61 +7633,7 @@
           <w:sz w:val="28"/>
           <w:szCs w:val="28"/>
         </w:rPr>
-        <w:t xml:space="preserve">Một máy trạng thái là một tầm nhìn cục bộ của một đối tượng, một tầm nhìn tách nó ra khỏi phần còn lại của mọi vật và kiểm tra hành </w:t>
-      </w:r>
-      <w:proofErr w:type="gramStart"/>
-      <w:r>
-        <w:rPr>
-          <w:rFonts w:ascii="Times New Roman" w:hAnsi="Times New Roman" w:cs="Times New Roman"/>
-          <w:sz w:val="28"/>
-          <w:szCs w:val="28"/>
-        </w:rPr>
-        <w:t>vi</w:t>
-      </w:r>
-      <w:proofErr w:type="gramEnd"/>
-      <w:r>
-        <w:rPr>
-          <w:rFonts w:ascii="Times New Roman" w:hAnsi="Times New Roman" w:cs="Times New Roman"/>
-          <w:sz w:val="28"/>
-          <w:szCs w:val="28"/>
-        </w:rPr>
-        <w:t xml:space="preserve"> của nó trong sự cô lập. Đây là chế độ giảm tầm nhìn của một hệ thống. Đây là một cách tốt để xác định hành </w:t>
-      </w:r>
-      <w:proofErr w:type="gramStart"/>
-      <w:r>
-        <w:rPr>
-          <w:rFonts w:ascii="Times New Roman" w:hAnsi="Times New Roman" w:cs="Times New Roman"/>
-          <w:sz w:val="28"/>
-          <w:szCs w:val="28"/>
-        </w:rPr>
-        <w:t>vi</w:t>
-      </w:r>
-      <w:proofErr w:type="gramEnd"/>
-      <w:r>
-        <w:rPr>
-          <w:rFonts w:ascii="Times New Roman" w:hAnsi="Times New Roman" w:cs="Times New Roman"/>
-          <w:sz w:val="28"/>
-          <w:szCs w:val="28"/>
-        </w:rPr>
-        <w:t xml:space="preserve"> một cách chính xác, nhưng thường thì đó không phải là cách hay để hiểu hoạt động tổng thể của một hệ thống. Để có ý tưởng tốt hơn về hiệu ứng toàn hệ thống của hành </w:t>
-      </w:r>
-      <w:proofErr w:type="gramStart"/>
-      <w:r>
-        <w:rPr>
-          <w:rFonts w:ascii="Times New Roman" w:hAnsi="Times New Roman" w:cs="Times New Roman"/>
-          <w:sz w:val="28"/>
-          <w:szCs w:val="28"/>
-        </w:rPr>
-        <w:t>vi</w:t>
-      </w:r>
-      <w:proofErr w:type="gramEnd"/>
-      <w:r>
-        <w:rPr>
-          <w:rFonts w:ascii="Times New Roman" w:hAnsi="Times New Roman" w:cs="Times New Roman"/>
-          <w:sz w:val="28"/>
-          <w:szCs w:val="28"/>
-        </w:rPr>
-        <w:t>, các chế độ xem tương tác thường hữu ích hơn. Các máy trạng thái rất hữu ích cho việc hiểu các cơ chế điều khiển, tuy nhiên, chẳng hạn như các giao diện người dùng và các bộ điều khiển thiết bị.</w:t>
+        <w:t>Một máy trạng thái là một tầm nhìn cục bộ của một đối tượng, một tầm nhìn tách nó ra khỏi phần còn lại của mọi vật và kiểm tra hành vi của nó trong sự cô lập. Đây là chế độ giảm tầm nhìn của một hệ thống. Đây là một cách tốt để xác định hành vi một cách chính xác, nhưng thường thì đó không phải là cách hay để hiểu hoạt động tổng thể của một hệ thống. Để có ý tưởng tốt hơn về hiệu ứng toàn hệ thống của hành vi, các chế độ xem tương tác thường hữu ích hơn. Các máy trạng thái rất hữu ích cho việc hiểu các cơ chế điều khiển, tuy nhiên, chẳng hạn như các giao diện người dùng và các bộ điều khiển thiết bị.</w:t>
       </w:r>
     </w:p>
     <w:p>
@@ -8167,7 +7888,7 @@
                 <w:noProof/>
                 <w:sz w:val="28"/>
                 <w:szCs w:val="28"/>
-                <w:lang w:val="en-GB" w:eastAsia="en-GB"/>
+                <w:lang w:eastAsia="en-GB"/>
               </w:rPr>
               <w:drawing>
                 <wp:inline distT="0" distB="0" distL="0" distR="0" wp14:anchorId="52D877A9" wp14:editId="55736EAD">
@@ -8283,7 +8004,7 @@
                 <w:noProof/>
                 <w:sz w:val="28"/>
                 <w:szCs w:val="28"/>
-                <w:lang w:val="en-GB" w:eastAsia="en-GB"/>
+                <w:lang w:eastAsia="en-GB"/>
               </w:rPr>
               <w:drawing>
                 <wp:inline distT="0" distB="0" distL="0" distR="0" wp14:anchorId="4869CC59" wp14:editId="1DD14295">
@@ -8399,7 +8120,7 @@
                 <w:noProof/>
                 <w:sz w:val="28"/>
                 <w:szCs w:val="28"/>
-                <w:lang w:val="en-GB" w:eastAsia="en-GB"/>
+                <w:lang w:eastAsia="en-GB"/>
               </w:rPr>
               <w:drawing>
                 <wp:inline distT="0" distB="0" distL="0" distR="0" wp14:anchorId="7FF41635" wp14:editId="5204E56A">
@@ -8515,7 +8236,7 @@
                 <w:noProof/>
                 <w:sz w:val="28"/>
                 <w:szCs w:val="28"/>
-                <w:lang w:val="en-GB" w:eastAsia="en-GB"/>
+                <w:lang w:eastAsia="en-GB"/>
               </w:rPr>
               <w:drawing>
                 <wp:inline distT="0" distB="0" distL="0" distR="0" wp14:anchorId="20E1FE95" wp14:editId="18F06343">
@@ -8996,25 +8717,7 @@
           <w:sz w:val="28"/>
           <w:szCs w:val="28"/>
         </w:rPr>
-        <w:t xml:space="preserve">Một quá trình chuyển đổi để lại một trạng thái xác định đáp ứng của một đối tượng trong trạng thái đến sự xuất hiện của một sự kiện. Nói </w:t>
-      </w:r>
-      <w:proofErr w:type="gramStart"/>
-      <w:r>
-        <w:rPr>
-          <w:rFonts w:ascii="Times New Roman" w:hAnsi="Times New Roman" w:cs="Times New Roman"/>
-          <w:sz w:val="28"/>
-          <w:szCs w:val="28"/>
-        </w:rPr>
-        <w:t>chung</w:t>
-      </w:r>
-      <w:proofErr w:type="gramEnd"/>
-      <w:r>
-        <w:rPr>
-          <w:rFonts w:ascii="Times New Roman" w:hAnsi="Times New Roman" w:cs="Times New Roman"/>
-          <w:sz w:val="28"/>
-          <w:szCs w:val="28"/>
-        </w:rPr>
-        <w:t xml:space="preserve">, quá trình chuyển đổi có kích hoạt sự kiện, điều kiện bảo vệ, hiệu ứng và trạng thái đích. </w:t>
+        <w:t xml:space="preserve">Một quá trình chuyển đổi để lại một trạng thái xác định đáp ứng của một đối tượng trong trạng thái đến sự xuất hiện của một sự kiện. Nói chung, quá trình chuyển đổi có kích hoạt sự kiện, điều kiện bảo vệ, hiệu ứng và trạng thái đích. </w:t>
       </w:r>
     </w:p>
     <w:p>
@@ -9212,7 +8915,7 @@
                 <w:noProof/>
                 <w:sz w:val="28"/>
                 <w:szCs w:val="28"/>
-                <w:lang w:val="en-GB" w:eastAsia="en-GB"/>
+                <w:lang w:eastAsia="en-GB"/>
               </w:rPr>
               <w:lastRenderedPageBreak/>
               <w:drawing>
@@ -9329,7 +9032,7 @@
                 <w:noProof/>
                 <w:sz w:val="28"/>
                 <w:szCs w:val="28"/>
-                <w:lang w:val="en-GB" w:eastAsia="en-GB"/>
+                <w:lang w:eastAsia="en-GB"/>
               </w:rPr>
               <w:drawing>
                 <wp:inline distT="0" distB="0" distL="0" distR="0" wp14:anchorId="6ACB96E5" wp14:editId="1F68C67B">
@@ -9445,7 +9148,7 @@
                 <w:noProof/>
                 <w:sz w:val="28"/>
                 <w:szCs w:val="28"/>
-                <w:lang w:val="en-GB" w:eastAsia="en-GB"/>
+                <w:lang w:eastAsia="en-GB"/>
               </w:rPr>
               <w:drawing>
                 <wp:inline distT="0" distB="0" distL="0" distR="0" wp14:anchorId="119316C2" wp14:editId="52DCBB2F">
@@ -9561,7 +9264,7 @@
                 <w:noProof/>
                 <w:sz w:val="28"/>
                 <w:szCs w:val="28"/>
-                <w:lang w:val="en-GB" w:eastAsia="en-GB"/>
+                <w:lang w:eastAsia="en-GB"/>
               </w:rPr>
               <w:drawing>
                 <wp:inline distT="0" distB="0" distL="0" distR="0" wp14:anchorId="7905E871" wp14:editId="72B3263E">
@@ -9819,25 +9522,7 @@
           <w:sz w:val="28"/>
           <w:szCs w:val="28"/>
         </w:rPr>
-        <w:t xml:space="preserve">Nếu một trạng thái trực giao đang hoạt động, mỗi vùng trong nó đang hoạt động, có nghĩa là nhiều trạng thái (ít nhất một trạng thái trong mỗi vùng) có thể hoạt động đồng thời. Nếu nhiều trạng thái đang hoạt động, một sự kiện xảy ra duy nhất có thể kích hoạt chuyển tiếp trong mỗi vùng trực giao. Các quá trình chuyển đổi đồng thời được thực hiện đồng thời và không tương tác, ngoại trừ gián tiếp có thể do các hiệu ứng trên các đối tượng dùng </w:t>
-      </w:r>
-      <w:proofErr w:type="gramStart"/>
-      <w:r>
-        <w:rPr>
-          <w:rFonts w:ascii="Times New Roman" w:hAnsi="Times New Roman" w:cs="Times New Roman"/>
-          <w:sz w:val="28"/>
-          <w:szCs w:val="28"/>
-        </w:rPr>
-        <w:t>chung</w:t>
-      </w:r>
-      <w:proofErr w:type="gramEnd"/>
-      <w:r>
-        <w:rPr>
-          <w:rFonts w:ascii="Times New Roman" w:hAnsi="Times New Roman" w:cs="Times New Roman"/>
-          <w:sz w:val="28"/>
-          <w:szCs w:val="28"/>
-        </w:rPr>
-        <w:t>.</w:t>
+        <w:t>Nếu một trạng thái trực giao đang hoạt động, mỗi vùng trong nó đang hoạt động, có nghĩa là nhiều trạng thái (ít nhất một trạng thái trong mỗi vùng) có thể hoạt động đồng thời. Nếu nhiều trạng thái đang hoạt động, một sự kiện xảy ra duy nhất có thể kích hoạt chuyển tiếp trong mỗi vùng trực giao. Các quá trình chuyển đổi đồng thời được thực hiện đồng thời và không tương tác, ngoại trừ gián tiếp có thể do các hiệu ứng trên các đối tượng dùng chung.</w:t>
       </w:r>
     </w:p>
     <w:p>
@@ -10439,7 +10124,7 @@
                 <w:noProof/>
                 <w:sz w:val="28"/>
                 <w:szCs w:val="28"/>
-                <w:lang w:val="en-GB" w:eastAsia="en-GB"/>
+                <w:lang w:eastAsia="en-GB"/>
               </w:rPr>
               <w:drawing>
                 <wp:inline distT="0" distB="0" distL="0" distR="0" wp14:anchorId="09A6D4A0" wp14:editId="6037B1E6">
@@ -10555,7 +10240,7 @@
                 <w:noProof/>
                 <w:sz w:val="28"/>
                 <w:szCs w:val="28"/>
-                <w:lang w:val="en-GB" w:eastAsia="en-GB"/>
+                <w:lang w:eastAsia="en-GB"/>
               </w:rPr>
               <w:drawing>
                 <wp:inline distT="0" distB="0" distL="0" distR="0" wp14:anchorId="53B0B219" wp14:editId="3CAD585A">
@@ -10691,7 +10376,7 @@
                 <w:noProof/>
                 <w:sz w:val="28"/>
                 <w:szCs w:val="28"/>
-                <w:lang w:val="en-GB" w:eastAsia="en-GB"/>
+                <w:lang w:eastAsia="en-GB"/>
               </w:rPr>
               <w:drawing>
                 <wp:inline distT="0" distB="0" distL="0" distR="0" wp14:anchorId="6123446B" wp14:editId="2104A0E7">
@@ -10808,7 +10493,7 @@
                 <w:noProof/>
                 <w:sz w:val="28"/>
                 <w:szCs w:val="28"/>
-                <w:lang w:val="en-GB" w:eastAsia="en-GB"/>
+                <w:lang w:eastAsia="en-GB"/>
               </w:rPr>
               <w:drawing>
                 <wp:inline distT="0" distB="0" distL="0" distR="0" wp14:anchorId="499D8433" wp14:editId="3AE580E7">
@@ -10924,7 +10609,7 @@
                 <w:noProof/>
                 <w:sz w:val="28"/>
                 <w:szCs w:val="28"/>
-                <w:lang w:val="en-GB" w:eastAsia="en-GB"/>
+                <w:lang w:eastAsia="en-GB"/>
               </w:rPr>
               <w:drawing>
                 <wp:inline distT="0" distB="0" distL="0" distR="0" wp14:anchorId="118EF8BC" wp14:editId="34E8FD78">
@@ -11040,7 +10725,7 @@
                 <w:noProof/>
                 <w:sz w:val="28"/>
                 <w:szCs w:val="28"/>
-                <w:lang w:val="en-GB" w:eastAsia="en-GB"/>
+                <w:lang w:eastAsia="en-GB"/>
               </w:rPr>
               <w:drawing>
                 <wp:inline distT="0" distB="0" distL="0" distR="0" wp14:anchorId="6950AEC5" wp14:editId="574DB506">
@@ -11156,7 +10841,7 @@
                 <w:noProof/>
                 <w:sz w:val="28"/>
                 <w:szCs w:val="28"/>
-                <w:lang w:val="en-GB" w:eastAsia="en-GB"/>
+                <w:lang w:eastAsia="en-GB"/>
               </w:rPr>
               <w:drawing>
                 <wp:inline distT="0" distB="0" distL="0" distR="0" wp14:anchorId="5B2691E0" wp14:editId="71B73163">
@@ -11272,7 +10957,7 @@
                 <w:noProof/>
                 <w:sz w:val="28"/>
                 <w:szCs w:val="28"/>
-                <w:lang w:val="en-GB" w:eastAsia="en-GB"/>
+                <w:lang w:eastAsia="en-GB"/>
               </w:rPr>
               <w:drawing>
                 <wp:inline distT="0" distB="0" distL="0" distR="0" wp14:anchorId="1BEE9C34" wp14:editId="2BEB2679">
@@ -11388,7 +11073,7 @@
                 <w:noProof/>
                 <w:sz w:val="28"/>
                 <w:szCs w:val="28"/>
-                <w:lang w:val="en-GB" w:eastAsia="en-GB"/>
+                <w:lang w:eastAsia="en-GB"/>
               </w:rPr>
               <w:drawing>
                 <wp:inline distT="0" distB="0" distL="0" distR="0" wp14:anchorId="772FB08B" wp14:editId="7B94B45C">
@@ -11505,7 +11190,7 @@
                 <w:noProof/>
                 <w:sz w:val="28"/>
                 <w:szCs w:val="28"/>
-                <w:lang w:val="en-GB" w:eastAsia="en-GB"/>
+                <w:lang w:eastAsia="en-GB"/>
               </w:rPr>
               <w:drawing>
                 <wp:inline distT="0" distB="0" distL="0" distR="0" wp14:anchorId="12D834F8" wp14:editId="0B74D834">
@@ -11631,7 +11316,7 @@
                 <w:noProof/>
                 <w:sz w:val="28"/>
                 <w:szCs w:val="28"/>
-                <w:lang w:val="en-GB" w:eastAsia="en-GB"/>
+                <w:lang w:eastAsia="en-GB"/>
               </w:rPr>
               <w:lastRenderedPageBreak/>
               <w:drawing>
@@ -11749,7 +11434,7 @@
                 <w:noProof/>
                 <w:sz w:val="28"/>
                 <w:szCs w:val="28"/>
-                <w:lang w:val="en-GB" w:eastAsia="en-GB"/>
+                <w:lang w:eastAsia="en-GB"/>
               </w:rPr>
               <w:drawing>
                 <wp:inline distT="0" distB="0" distL="0" distR="0" wp14:anchorId="0E0BB0B1" wp14:editId="71862654">
@@ -12313,27 +11998,7 @@
           <w:szCs w:val="28"/>
           <w:lang w:val="vi-VN"/>
         </w:rPr>
-        <w:t xml:space="preserve"> mô tả các khai báo hành </w:t>
-      </w:r>
-      <w:proofErr w:type="gramStart"/>
-      <w:r>
-        <w:rPr>
-          <w:rFonts w:ascii="Times New Roman" w:hAnsi="Times New Roman" w:cs="Times New Roman"/>
-          <w:sz w:val="28"/>
-          <w:szCs w:val="28"/>
-          <w:lang w:val="vi-VN"/>
-        </w:rPr>
-        <w:t>vi</w:t>
-      </w:r>
-      <w:proofErr w:type="gramEnd"/>
-      <w:r>
-        <w:rPr>
-          <w:rFonts w:ascii="Times New Roman" w:hAnsi="Times New Roman" w:cs="Times New Roman"/>
-          <w:sz w:val="28"/>
-          <w:szCs w:val="28"/>
-          <w:lang w:val="vi-VN"/>
-        </w:rPr>
-        <w:t xml:space="preserve">, chẳng hạn như các hoạt động, như các phần tử mô hình riêng biệt, nhưng nó không chứa các chi tiết về hành vi động của chúng. Nó đối xử với họ như những thứ được đặt tên, sở hữu bởi các lớp học, và được gọi. Việc thực thi động của chúng được mô tả bởi các khung nhìn khác mô tả chi tiết nội bộ của các thuốc nhuộm của chúng. Các </w:t>
+        <w:t xml:space="preserve"> mô tả các khai báo hành vi, chẳng hạn như các hoạt động, như các phần tử mô hình riêng biệt, nhưng nó không chứa các chi tiết về hành vi động của chúng. Nó đối xử với họ như những thứ được đặt tên, sở hữu bởi các lớp học, và được gọi. Việc thực thi động của chúng được mô tả bởi các khung nhìn khác mô tả chi tiết nội bộ của các thuốc nhuộm của chúng. Các </w:t>
       </w:r>
       <w:r>
         <w:rPr>
@@ -18734,7 +18399,7 @@
           <w:noProof/>
           <w:sz w:val="28"/>
           <w:szCs w:val="28"/>
-          <w:lang w:eastAsia="en-GB"/>
+          <w:lang w:val="en-GB" w:eastAsia="en-GB"/>
         </w:rPr>
         <mc:AlternateContent>
           <mc:Choice Requires="wps">
@@ -19146,23 +18811,13 @@
           <w:szCs w:val="28"/>
         </w:rPr>
       </w:pPr>
-      <w:proofErr w:type="gramStart"/>
-      <w:r>
-        <w:rPr>
-          <w:rFonts w:ascii="Times New Roman" w:hAnsi="Times New Roman" w:cs="Times New Roman"/>
-          <w:sz w:val="28"/>
-          <w:szCs w:val="28"/>
-        </w:rPr>
-        <w:t>class</w:t>
-      </w:r>
-      <w:proofErr w:type="gramEnd"/>
-      <w:r>
-        <w:rPr>
-          <w:rFonts w:ascii="Times New Roman" w:hAnsi="Times New Roman" w:cs="Times New Roman"/>
-          <w:sz w:val="28"/>
-          <w:szCs w:val="28"/>
-        </w:rPr>
-        <w:t xml:space="preserve"> name</w:t>
+      <w:r>
+        <w:rPr>
+          <w:rFonts w:ascii="Times New Roman" w:hAnsi="Times New Roman" w:cs="Times New Roman"/>
+          <w:sz w:val="28"/>
+          <w:szCs w:val="28"/>
+        </w:rPr>
+        <w:t>class name</w:t>
       </w:r>
     </w:p>
     <w:p>
@@ -19200,7 +18855,6 @@
           <w:szCs w:val="28"/>
         </w:rPr>
       </w:pPr>
-      <w:proofErr w:type="gramStart"/>
       <w:r>
         <w:rPr>
           <w:rFonts w:ascii="Times New Roman" w:hAnsi="Times New Roman" w:cs="Times New Roman"/>
@@ -19210,7 +18864,6 @@
         </w:rPr>
         <w:t>attributes</w:t>
       </w:r>
-      <w:proofErr w:type="gramEnd"/>
     </w:p>
     <w:p>
       <w:pPr>
@@ -19247,7 +18900,6 @@
           <w:szCs w:val="28"/>
         </w:rPr>
       </w:pPr>
-      <w:proofErr w:type="gramStart"/>
       <w:r>
         <w:rPr>
           <w:rFonts w:ascii="Times New Roman" w:hAnsi="Times New Roman" w:cs="Times New Roman"/>
@@ -19256,7 +18908,6 @@
         </w:rPr>
         <w:t>operations</w:t>
       </w:r>
-      <w:proofErr w:type="gramEnd"/>
     </w:p>
     <w:p>
       <w:pPr>
@@ -23941,25 +23592,7 @@
           <w:sz w:val="28"/>
           <w:szCs w:val="28"/>
         </w:rPr>
-        <w:t xml:space="preserve">Nhiều ngôn ngữ hướng đối tượng giả định phân loại đơn - một đối tượng chỉ có một lớp trực tiếp. Không có sự cần thiết hợp lý rằng một đối tượng có một lớp duy nhất. Chúng ta thường nhìn vào các vật thể trong thế giới thực từ nhiều góc đồng thời. Trong công thức </w:t>
-      </w:r>
-      <w:proofErr w:type="gramStart"/>
-      <w:r>
-        <w:rPr>
-          <w:rFonts w:ascii="Times New Roman" w:hAnsi="Times New Roman" w:cs="Times New Roman"/>
-          <w:sz w:val="28"/>
-          <w:szCs w:val="28"/>
-        </w:rPr>
-        <w:t>chung</w:t>
-      </w:r>
-      <w:proofErr w:type="gramEnd"/>
-      <w:r>
-        <w:rPr>
-          <w:rFonts w:ascii="Times New Roman" w:hAnsi="Times New Roman" w:cs="Times New Roman"/>
-          <w:sz w:val="28"/>
-          <w:szCs w:val="28"/>
-        </w:rPr>
-        <w:t xml:space="preserve"> của UML, một đối tượng có thể có một hoặc nhiều lớp trực tiếp — nhiều phân loại. Các đối tượng cư xử như thể nó thuộc về một lớp tiềm ẩn đó là một đứa trẻ của mỗi lớp trực tiếp - có hiệu quả, nhiều thừa kế mà không cần phải thực sự khai báo lớp mới.</w:t>
+        <w:t>Nhiều ngôn ngữ hướng đối tượng giả định phân loại đơn - một đối tượng chỉ có một lớp trực tiếp. Không có sự cần thiết hợp lý rằng một đối tượng có một lớp duy nhất. Chúng ta thường nhìn vào các vật thể trong thế giới thực từ nhiều góc đồng thời. Trong công thức chung của UML, một đối tượng có thể có một hoặc nhiều lớp trực tiếp — nhiều phân loại. Các đối tượng cư xử như thể nó thuộc về một lớp tiềm ẩn đó là một đứa trẻ của mỗi lớp trực tiếp - có hiệu quả, nhiều thừa kế mà không cần phải thực sự khai báo lớp mới.</w:t>
       </w:r>
     </w:p>
     <w:p>
@@ -28107,25 +27740,7 @@
           <w:sz w:val="28"/>
           <w:szCs w:val="28"/>
         </w:rPr>
-        <w:t xml:space="preserve">Activity là biểu đồ các nút và luồng, cho thấy </w:t>
-      </w:r>
-      <w:proofErr w:type="gramStart"/>
-      <w:r>
-        <w:rPr>
-          <w:rFonts w:ascii="Times New Roman" w:hAnsi="Times New Roman" w:cs="Times New Roman"/>
-          <w:sz w:val="28"/>
-          <w:szCs w:val="28"/>
-        </w:rPr>
-        <w:t>luồng  điều</w:t>
-      </w:r>
-      <w:proofErr w:type="gramEnd"/>
-      <w:r>
-        <w:rPr>
-          <w:rFonts w:ascii="Times New Roman" w:hAnsi="Times New Roman" w:cs="Times New Roman"/>
-          <w:sz w:val="28"/>
-          <w:szCs w:val="28"/>
-        </w:rPr>
-        <w:t xml:space="preserve"> khiển (và tùy chọn dữ liệu) thông qua các bước tính toán. Thi hành các bước có thể vừa đồng thời vừa tuần tự. activity liên quan đến cả đồng bộ hóa và phân nhánh cấu trúc, tương tự nhưng mạnh mẽ hơn flow chart (biểu đồ luồng ) truyền thống, chỉ hỗ trợ các cấu trúc tuần tự và phân nhánh</w:t>
+        <w:t>Activity là biểu đồ các nút và luồng, cho thấy luồng  điều khiển (và tùy chọn dữ liệu) thông qua các bước tính toán. Thi hành các bước có thể vừa đồng thời vừa tuần tự. activity liên quan đến cả đồng bộ hóa và phân nhánh cấu trúc, tương tự nhưng mạnh mẽ hơn flow chart (biểu đồ luồng ) truyền thống, chỉ hỗ trợ các cấu trúc tuần tự và phân nhánh</w:t>
       </w:r>
     </w:p>
     <w:p>
@@ -28262,6 +27877,7 @@
       <w:r>
         <w:rPr>
           <w:rFonts w:ascii="Times New Roman" w:hAnsi="Times New Roman" w:cs="Times New Roman"/>
+          <w:noProof/>
           <w:sz w:val="28"/>
           <w:szCs w:val="28"/>
           <w:lang w:eastAsia="en-GB"/>
@@ -28398,43 +28014,7 @@
           <w:sz w:val="28"/>
           <w:szCs w:val="28"/>
         </w:rPr>
-        <w:t xml:space="preserve">Nó thường hữu ích để tổ chức các hoạt động trong một mô hình </w:t>
-      </w:r>
-      <w:proofErr w:type="gramStart"/>
-      <w:r>
-        <w:rPr>
-          <w:rFonts w:ascii="Times New Roman" w:hAnsi="Times New Roman" w:cs="Times New Roman"/>
-          <w:sz w:val="28"/>
-          <w:szCs w:val="28"/>
-        </w:rPr>
-        <w:t>theo</w:t>
-      </w:r>
-      <w:proofErr w:type="gramEnd"/>
-      <w:r>
-        <w:rPr>
-          <w:rFonts w:ascii="Times New Roman" w:hAnsi="Times New Roman" w:cs="Times New Roman"/>
-          <w:sz w:val="28"/>
-          <w:szCs w:val="28"/>
-        </w:rPr>
-        <w:t xml:space="preserve"> trách nhiệm. Ví dụ, bằng cách nhóm lại với nhau tất cả các hoạt động được xử lý bởi một tổ chức kinh doanh. Loại nhiệm vụ này có thể được hiển thị bằng cách tổ chức các hoạt động thành các vùng riêng biệt (được gọi là </w:t>
-      </w:r>
-      <w:proofErr w:type="gramStart"/>
-      <w:r>
-        <w:rPr>
-          <w:rFonts w:ascii="Times New Roman" w:hAnsi="Times New Roman" w:cs="Times New Roman"/>
-          <w:sz w:val="28"/>
-          <w:szCs w:val="28"/>
-        </w:rPr>
-        <w:t>partitions )</w:t>
-      </w:r>
-      <w:proofErr w:type="gramEnd"/>
-      <w:r>
-        <w:rPr>
-          <w:rFonts w:ascii="Times New Roman" w:hAnsi="Times New Roman" w:cs="Times New Roman"/>
-          <w:sz w:val="28"/>
-          <w:szCs w:val="28"/>
-        </w:rPr>
-        <w:t xml:space="preserve"> được phân </w:t>
+        <w:t xml:space="preserve">Nó thường hữu ích để tổ chức các hoạt động trong một mô hình theo trách nhiệm. Ví dụ, bằng cách nhóm lại với nhau tất cả các hoạt động được xử lý bởi một tổ chức kinh doanh. Loại nhiệm vụ này có thể được hiển thị bằng cách tổ chức các hoạt động thành các vùng riêng biệt (được gọi là partitions ) được phân </w:t>
       </w:r>
       <w:r>
         <w:rPr>
@@ -28460,6 +28040,7 @@
       <w:r>
         <w:rPr>
           <w:rFonts w:ascii="Times New Roman" w:hAnsi="Times New Roman" w:cs="Times New Roman"/>
+          <w:noProof/>
           <w:sz w:val="28"/>
           <w:szCs w:val="28"/>
           <w:lang w:eastAsia="en-GB"/>
@@ -28646,25 +28227,7 @@
           <w:szCs w:val="28"/>
         </w:rPr>
         <w:lastRenderedPageBreak/>
-        <w:t>Nếu một hoạt động có nhiều giá trị đầu ra hoặc luồng điều khiển kế tiếp</w:t>
-      </w:r>
-      <w:proofErr w:type="gramStart"/>
-      <w:r>
-        <w:rPr>
-          <w:rFonts w:ascii="Times New Roman" w:hAnsi="Times New Roman" w:cs="Times New Roman"/>
-          <w:sz w:val="28"/>
-          <w:szCs w:val="28"/>
-        </w:rPr>
-        <w:t>,mũi</w:t>
-      </w:r>
-      <w:proofErr w:type="gramEnd"/>
-      <w:r>
-        <w:rPr>
-          <w:rFonts w:ascii="Times New Roman" w:hAnsi="Times New Roman" w:cs="Times New Roman"/>
-          <w:sz w:val="28"/>
-          <w:szCs w:val="28"/>
-        </w:rPr>
-        <w:t xml:space="preserve"> tên được vẽ từ biểu tượng ngã ba. Tương tự, nhiều đầu vào được vẽ đến tham gia biểu tượng.</w:t>
+        <w:t>Nếu một hoạt động có nhiều giá trị đầu ra hoặc luồng điều khiển kế tiếp,mũi tên được vẽ từ biểu tượng ngã ba. Tương tự, nhiều đầu vào được vẽ đến tham gia biểu tượng.</w:t>
       </w:r>
     </w:p>
     <w:p>
@@ -29424,6 +28987,7 @@
                 <w:sz w:val="28"/>
                 <w:szCs w:val="28"/>
               </w:rPr>
+              <w:lastRenderedPageBreak/>
               <w:t>computation</w:t>
             </w:r>
           </w:p>
@@ -30016,6 +29580,7 @@
                 <w:sz w:val="28"/>
                 <w:szCs w:val="28"/>
               </w:rPr>
+              <w:lastRenderedPageBreak/>
               <w:t>destruction</w:t>
             </w:r>
           </w:p>
@@ -30779,97 +30344,7 @@
           <w:sz w:val="28"/>
           <w:szCs w:val="28"/>
         </w:rPr>
-        <w:t xml:space="preserve">Một structured classifier (phân loại có cấu trúc) định nghĩa một mối quan hệ </w:t>
-      </w:r>
-      <w:proofErr w:type="gramStart"/>
-      <w:r>
-        <w:rPr>
-          <w:rFonts w:ascii="Times New Roman" w:hAnsi="Times New Roman" w:cs="Times New Roman"/>
-          <w:sz w:val="28"/>
-          <w:szCs w:val="28"/>
-        </w:rPr>
-        <w:t>theo</w:t>
-      </w:r>
-      <w:proofErr w:type="gramEnd"/>
-      <w:r>
-        <w:rPr>
-          <w:rFonts w:ascii="Times New Roman" w:hAnsi="Times New Roman" w:cs="Times New Roman"/>
-          <w:sz w:val="28"/>
-          <w:szCs w:val="28"/>
-        </w:rPr>
-        <w:t xml:space="preserve"> ngữ cảnh. Một structured classifier (bao gồm collaboration) có thể có một tập hợp các hành </w:t>
-      </w:r>
-      <w:proofErr w:type="gramStart"/>
-      <w:r>
-        <w:rPr>
-          <w:rFonts w:ascii="Times New Roman" w:hAnsi="Times New Roman" w:cs="Times New Roman"/>
-          <w:sz w:val="28"/>
-          <w:szCs w:val="28"/>
-        </w:rPr>
-        <w:t>vi</w:t>
-      </w:r>
-      <w:proofErr w:type="gramEnd"/>
-      <w:r>
-        <w:rPr>
-          <w:rFonts w:ascii="Times New Roman" w:hAnsi="Times New Roman" w:cs="Times New Roman"/>
-          <w:sz w:val="28"/>
-          <w:szCs w:val="28"/>
-        </w:rPr>
-        <w:t xml:space="preserve"> được đính kèm áp dụng cho một tập các đối tượng được liên kết với một cá thể duy nhất của ngữ cảnh. Mô tả hành </w:t>
-      </w:r>
-      <w:proofErr w:type="gramStart"/>
-      <w:r>
-        <w:rPr>
-          <w:rFonts w:ascii="Times New Roman" w:hAnsi="Times New Roman" w:cs="Times New Roman"/>
-          <w:sz w:val="28"/>
-          <w:szCs w:val="28"/>
-        </w:rPr>
-        <w:t>vi</w:t>
-      </w:r>
-      <w:proofErr w:type="gramEnd"/>
-      <w:r>
-        <w:rPr>
-          <w:rFonts w:ascii="Times New Roman" w:hAnsi="Times New Roman" w:cs="Times New Roman"/>
-          <w:sz w:val="28"/>
-          <w:szCs w:val="28"/>
-        </w:rPr>
-        <w:t xml:space="preserve"> là một trình tự các thông điệp trao đổi bởi các đối tượng liên kết với các vai trò. Mô tả chuỗi thông báo trên structured class (lớp cấu trúc) hoặc </w:t>
-      </w:r>
-      <w:proofErr w:type="gramStart"/>
-      <w:r>
-        <w:rPr>
-          <w:rFonts w:ascii="Times New Roman" w:hAnsi="Times New Roman" w:cs="Times New Roman"/>
-          <w:sz w:val="28"/>
-          <w:szCs w:val="28"/>
-        </w:rPr>
-        <w:t>collaboration  (</w:t>
-      </w:r>
-      <w:proofErr w:type="gramEnd"/>
-      <w:r>
-        <w:rPr>
-          <w:rFonts w:ascii="Times New Roman" w:hAnsi="Times New Roman" w:cs="Times New Roman"/>
-          <w:sz w:val="28"/>
-          <w:szCs w:val="28"/>
-        </w:rPr>
-        <w:t xml:space="preserve">sự cộng tác) được gọi là interaction (sự tương tác). Một structured class (lớp cấu trúc) hoặc </w:t>
-      </w:r>
-      <w:proofErr w:type="gramStart"/>
-      <w:r>
-        <w:rPr>
-          <w:rFonts w:ascii="Times New Roman" w:hAnsi="Times New Roman" w:cs="Times New Roman"/>
-          <w:sz w:val="28"/>
-          <w:szCs w:val="28"/>
-        </w:rPr>
-        <w:t>collaboration  (</w:t>
-      </w:r>
-      <w:proofErr w:type="gramEnd"/>
-      <w:r>
-        <w:rPr>
-          <w:rFonts w:ascii="Times New Roman" w:hAnsi="Times New Roman" w:cs="Times New Roman"/>
-          <w:sz w:val="28"/>
-          <w:szCs w:val="28"/>
-        </w:rPr>
-        <w:t>sự cộng tác) có thể có bất kỳ số lượng tương tác nào, mỗi phần trong số đó mô tả một loạt các message trao đổi  giũa các đối tượng trong bối cảnh để thực hiện một mục tiêu. Rất phổ biến, sự tương tác mô tả việc thực hiện các hoạt động. Các tham số của hoạt động này phục vụ như một vai trò của một sự cộng tác đại diện cho việc thực thi hoạt động.</w:t>
+        <w:t>Một structured classifier (phân loại có cấu trúc) định nghĩa một mối quan hệ theo ngữ cảnh. Một structured classifier (bao gồm collaboration) có thể có một tập hợp các hành vi được đính kèm áp dụng cho một tập các đối tượng được liên kết với một cá thể duy nhất của ngữ cảnh. Mô tả hành vi là một trình tự các thông điệp trao đổi bởi các đối tượng liên kết với các vai trò. Mô tả chuỗi thông báo trên structured class (lớp cấu trúc) hoặc collaboration  (sự cộng tác) được gọi là interaction (sự tương tác). Một structured class (lớp cấu trúc) hoặc collaboration  (sự cộng tác) có thể có bất kỳ số lượng tương tác nào, mỗi phần trong số đó mô tả một loạt các message trao đổi  giũa các đối tượng trong bối cảnh để thực hiện một mục tiêu. Rất phổ biến, sự tương tác mô tả việc thực hiện các hoạt động. Các tham số của hoạt động này phục vụ như một vai trò của một sự cộng tác đại diện cho việc thực thi hoạt động.</w:t>
       </w:r>
     </w:p>
     <w:p>
@@ -30889,43 +30364,7 @@
           <w:sz w:val="28"/>
           <w:szCs w:val="28"/>
         </w:rPr>
-        <w:t>Interaction (sự tương tác) là một tập hợp các thông điệp trong structured classifier (phân loại có cấu trúc) hoặc collaboration (sự cộng tác</w:t>
-      </w:r>
-      <w:proofErr w:type="gramStart"/>
-      <w:r>
-        <w:rPr>
-          <w:rFonts w:ascii="Times New Roman" w:hAnsi="Times New Roman" w:cs="Times New Roman"/>
-          <w:sz w:val="28"/>
-          <w:szCs w:val="28"/>
-        </w:rPr>
-        <w:t>)  được</w:t>
-      </w:r>
-      <w:proofErr w:type="gramEnd"/>
-      <w:r>
-        <w:rPr>
-          <w:rFonts w:ascii="Times New Roman" w:hAnsi="Times New Roman" w:cs="Times New Roman"/>
-          <w:sz w:val="28"/>
-          <w:szCs w:val="28"/>
-        </w:rPr>
-        <w:t xml:space="preserve"> các role (vai trò) xuất hiện trên các connector (trình kết nối). Một trường hợp của một tương tác tương ứng với một trường hợp về ngữ cảnh của nó, với các object (đối tượng) bị ràng buộc với các vai trò trao đổi các trường hợp message (thông điệp) trên các link (liên kết) bị ràng buộc với các trình kết nối. Một tương tác thường mô hình thực hiện một hoạt động, trường hợp sử dụng hoặc thực thể hành </w:t>
-      </w:r>
-      <w:proofErr w:type="gramStart"/>
-      <w:r>
-        <w:rPr>
-          <w:rFonts w:ascii="Times New Roman" w:hAnsi="Times New Roman" w:cs="Times New Roman"/>
-          <w:sz w:val="28"/>
-          <w:szCs w:val="28"/>
-        </w:rPr>
-        <w:t>vi</w:t>
-      </w:r>
-      <w:proofErr w:type="gramEnd"/>
-      <w:r>
-        <w:rPr>
-          <w:rFonts w:ascii="Times New Roman" w:hAnsi="Times New Roman" w:cs="Times New Roman"/>
-          <w:sz w:val="28"/>
-          <w:szCs w:val="28"/>
-        </w:rPr>
-        <w:t xml:space="preserve"> khác.</w:t>
+        <w:t>Interaction (sự tương tác) là một tập hợp các thông điệp trong structured classifier (phân loại có cấu trúc) hoặc collaboration (sự cộng tác)  được các role (vai trò) xuất hiện trên các connector (trình kết nối). Một trường hợp của một tương tác tương ứng với một trường hợp về ngữ cảnh của nó, với các object (đối tượng) bị ràng buộc với các vai trò trao đổi các trường hợp message (thông điệp) trên các link (liên kết) bị ràng buộc với các trình kết nối. Một tương tác thường mô hình thực hiện một hoạt động, trường hợp sử dụng hoặc thực thể hành vi khác.</w:t>
       </w:r>
     </w:p>
     <w:p>
@@ -30965,25 +30404,7 @@
           <w:sz w:val="28"/>
           <w:szCs w:val="28"/>
         </w:rPr>
-        <w:t xml:space="preserve">Creation (sự tạo) của một đối tượng </w:t>
-      </w:r>
-      <w:proofErr w:type="gramStart"/>
-      <w:r>
-        <w:rPr>
-          <w:rFonts w:ascii="Times New Roman" w:hAnsi="Times New Roman" w:cs="Times New Roman"/>
-          <w:sz w:val="28"/>
-          <w:szCs w:val="28"/>
-        </w:rPr>
-        <w:t>mói  có</w:t>
-      </w:r>
-      <w:proofErr w:type="gramEnd"/>
-      <w:r>
-        <w:rPr>
-          <w:rFonts w:ascii="Times New Roman" w:hAnsi="Times New Roman" w:cs="Times New Roman"/>
-          <w:sz w:val="28"/>
-          <w:szCs w:val="28"/>
-        </w:rPr>
-        <w:t xml:space="preserve"> thể là  mô hình hóa như một thông diệp được gửi bởi người tạo đối tượng và được nhận bởi lớp của chính nó. </w:t>
+        <w:t xml:space="preserve">Creation (sự tạo) của một đối tượng mói  có thể là  mô hình hóa như một thông diệp được gửi bởi người tạo đối tượng và được nhận bởi lớp của chính nó. </w:t>
       </w:r>
       <w:r>
         <w:rPr>
@@ -31089,25 +30510,7 @@
           <w:sz w:val="28"/>
           <w:szCs w:val="28"/>
         </w:rPr>
-        <w:t xml:space="preserve">Trục đứng thể hiện thời gian. Trục ngang hiển thị các vai trò đại diện cho các object (đối tượng) riêng lẻ trong cộng tác. </w:t>
-      </w:r>
-      <w:proofErr w:type="gramStart"/>
-      <w:r>
-        <w:rPr>
-          <w:rFonts w:ascii="Times New Roman" w:hAnsi="Times New Roman" w:cs="Times New Roman"/>
-          <w:sz w:val="28"/>
-          <w:szCs w:val="28"/>
-        </w:rPr>
-        <w:t>mỗi</w:t>
-      </w:r>
-      <w:proofErr w:type="gramEnd"/>
-      <w:r>
-        <w:rPr>
-          <w:rFonts w:ascii="Times New Roman" w:hAnsi="Times New Roman" w:cs="Times New Roman"/>
-          <w:sz w:val="28"/>
-          <w:szCs w:val="28"/>
-        </w:rPr>
-        <w:t xml:space="preserve"> vai trò được đại diện bởi một cột dọc chứa một biểu tượng đầu và một đường thẳng đứng – lifeline.</w:t>
+        <w:t>Trục đứng thể hiện thời gian. Trục ngang hiển thị các vai trò đại diện cho các object (đối tượng) riêng lẻ trong cộng tác. mỗi vai trò được đại diện bởi một cột dọc chứa một biểu tượng đầu và một đường thẳng đứng – lifeline.</w:t>
       </w:r>
     </w:p>
     <w:p>
@@ -31148,25 +30551,7 @@
           <w:szCs w:val="28"/>
         </w:rPr>
         <w:tab/>
-        <w:t xml:space="preserve">Nhìn chung, sequence diagram chỉ thể </w:t>
-      </w:r>
-      <w:proofErr w:type="gramStart"/>
-      <w:r>
-        <w:rPr>
-          <w:rFonts w:ascii="Times New Roman" w:hAnsi="Times New Roman" w:cs="Times New Roman"/>
-          <w:sz w:val="28"/>
-          <w:szCs w:val="28"/>
-        </w:rPr>
-        <w:t>hiển  trình</w:t>
-      </w:r>
-      <w:proofErr w:type="gramEnd"/>
-      <w:r>
-        <w:rPr>
-          <w:rFonts w:ascii="Times New Roman" w:hAnsi="Times New Roman" w:cs="Times New Roman"/>
-          <w:sz w:val="28"/>
-          <w:szCs w:val="28"/>
-        </w:rPr>
-        <w:t xml:space="preserve"> tự của các thông điệp và không thể hiển chính xác thời gian. </w:t>
+        <w:t xml:space="preserve">Nhìn chung, sequence diagram chỉ thể hiển  trình tự của các thông điệp và không thể hiển chính xác thời gian. </w:t>
       </w:r>
     </w:p>
     <w:p>
@@ -31186,43 +30571,7 @@
           <w:sz w:val="28"/>
           <w:szCs w:val="28"/>
         </w:rPr>
-        <w:t xml:space="preserve">Một message (thông điệp) được thể hiện bằng mũi tên từ lifeline của một đối tượng đến lifeline của một đối tượng khác. Các mũi tên được sắp xếp </w:t>
-      </w:r>
-      <w:proofErr w:type="gramStart"/>
-      <w:r>
-        <w:rPr>
-          <w:rFonts w:ascii="Times New Roman" w:hAnsi="Times New Roman" w:cs="Times New Roman"/>
-          <w:sz w:val="28"/>
-          <w:szCs w:val="28"/>
-        </w:rPr>
-        <w:t>theo</w:t>
-      </w:r>
-      <w:proofErr w:type="gramEnd"/>
-      <w:r>
-        <w:rPr>
-          <w:rFonts w:ascii="Times New Roman" w:hAnsi="Times New Roman" w:cs="Times New Roman"/>
-          <w:sz w:val="28"/>
-          <w:szCs w:val="28"/>
-        </w:rPr>
-        <w:t xml:space="preserve"> thời gian trình tự xuống sơ đồ. Một asynchronous message (thông điệp bất đồng </w:t>
-      </w:r>
-      <w:proofErr w:type="gramStart"/>
-      <w:r>
-        <w:rPr>
-          <w:rFonts w:ascii="Times New Roman" w:hAnsi="Times New Roman" w:cs="Times New Roman"/>
-          <w:sz w:val="28"/>
-          <w:szCs w:val="28"/>
-        </w:rPr>
-        <w:t>bộ )</w:t>
-      </w:r>
-      <w:proofErr w:type="gramEnd"/>
-      <w:r>
-        <w:rPr>
-          <w:rFonts w:ascii="Times New Roman" w:hAnsi="Times New Roman" w:cs="Times New Roman"/>
-          <w:sz w:val="28"/>
-          <w:szCs w:val="28"/>
-        </w:rPr>
-        <w:t xml:space="preserve"> được hiển thị với đầu mũi tên thanh.</w:t>
+        <w:t>Một message (thông điệp) được thể hiện bằng mũi tên từ lifeline của một đối tượng đến lifeline của một đối tượng khác. Các mũi tên được sắp xếp theo thời gian trình tự xuống sơ đồ. Một asynchronous message (thông điệp bất đồng bộ ) được hiển thị với đầu mũi tên thanh.</w:t>
       </w:r>
     </w:p>
     <w:p>
@@ -31259,6 +30608,7 @@
       <w:r>
         <w:rPr>
           <w:rFonts w:ascii="Times New Roman" w:hAnsi="Times New Roman" w:cs="Times New Roman"/>
+          <w:noProof/>
           <w:sz w:val="28"/>
           <w:szCs w:val="28"/>
           <w:lang w:eastAsia="en-GB"/>
@@ -31403,25 +30753,7 @@
           <w:sz w:val="28"/>
           <w:szCs w:val="28"/>
         </w:rPr>
-        <w:t xml:space="preserve">ột call được hiển thị bằng một mũi tên dẫn đến đầu đặc tả thực hiện cuộc gọi. </w:t>
-      </w:r>
-      <w:proofErr w:type="gramStart"/>
-      <w:r>
-        <w:rPr>
-          <w:rFonts w:ascii="Times New Roman" w:hAnsi="Times New Roman" w:cs="Times New Roman"/>
-          <w:sz w:val="28"/>
-          <w:szCs w:val="28"/>
-        </w:rPr>
-        <w:t>một</w:t>
-      </w:r>
-      <w:proofErr w:type="gramEnd"/>
-      <w:r>
-        <w:rPr>
-          <w:rFonts w:ascii="Times New Roman" w:hAnsi="Times New Roman" w:cs="Times New Roman"/>
-          <w:sz w:val="28"/>
-          <w:szCs w:val="28"/>
-        </w:rPr>
-        <w:t xml:space="preserve"> synchronous call (cuộc gọi đồng bộ )được hiển thị với đầu mũi tên tam giác đầy.</w:t>
+        <w:t>ột call được hiển thị bằng một mũi tên dẫn đến đầu đặc tả thực hiện cuộc gọi. một synchronous call (cuộc gọi đồng bộ )được hiển thị với đầu mũi tên tam giác đầy.</w:t>
       </w:r>
     </w:p>
     <w:p>
@@ -31441,25 +30773,7 @@
           <w:sz w:val="28"/>
           <w:szCs w:val="28"/>
         </w:rPr>
-        <w:t xml:space="preserve">Một cuộc gọi đệ quy xảy ra khi điều khiển nhập lại một hoạt động trên một đối tượng, nhưng cuộc gọi thứ hai là sự thực thi riêng biệt từ lần đầu tiên. </w:t>
-      </w:r>
-      <w:proofErr w:type="gramStart"/>
-      <w:r>
-        <w:rPr>
-          <w:rFonts w:ascii="Times New Roman" w:hAnsi="Times New Roman" w:cs="Times New Roman"/>
-          <w:sz w:val="28"/>
-          <w:szCs w:val="28"/>
-        </w:rPr>
-        <w:t>đệ</w:t>
-      </w:r>
-      <w:proofErr w:type="gramEnd"/>
-      <w:r>
-        <w:rPr>
-          <w:rFonts w:ascii="Times New Roman" w:hAnsi="Times New Roman" w:cs="Times New Roman"/>
-          <w:sz w:val="28"/>
-          <w:szCs w:val="28"/>
-        </w:rPr>
-        <w:t xml:space="preserve"> quy </w:t>
+        <w:t xml:space="preserve">Một cuộc gọi đệ quy xảy ra khi điều khiển nhập lại một hoạt động trên một đối tượng, nhưng cuộc gọi thứ hai là sự thực thi riêng biệt từ lần đầu tiên. đệ quy </w:t>
       </w:r>
       <w:r>
         <w:rPr>
@@ -31545,6 +30859,7 @@
       <w:r>
         <w:rPr>
           <w:rFonts w:ascii="Times New Roman" w:hAnsi="Times New Roman" w:cs="Times New Roman"/>
+          <w:noProof/>
           <w:sz w:val="28"/>
           <w:szCs w:val="28"/>
           <w:lang w:eastAsia="en-GB"/>
@@ -31704,25 +31019,7 @@
           <w:sz w:val="28"/>
           <w:szCs w:val="28"/>
         </w:rPr>
-        <w:t xml:space="preserve">Interaction use là một tham chiếu đến </w:t>
-      </w:r>
-      <w:proofErr w:type="gramStart"/>
-      <w:r>
-        <w:rPr>
-          <w:rFonts w:ascii="Times New Roman" w:hAnsi="Times New Roman" w:cs="Times New Roman"/>
-          <w:sz w:val="28"/>
-          <w:szCs w:val="28"/>
-        </w:rPr>
-        <w:t>sự  tương</w:t>
-      </w:r>
-      <w:proofErr w:type="gramEnd"/>
-      <w:r>
-        <w:rPr>
-          <w:rFonts w:ascii="Times New Roman" w:hAnsi="Times New Roman" w:cs="Times New Roman"/>
-          <w:sz w:val="28"/>
-          <w:szCs w:val="28"/>
-        </w:rPr>
-        <w:t xml:space="preserve"> tác khác, thường được xác định trong sequence diagram riêng của nó.</w:t>
+        <w:t>Interaction use là một tham chiếu đến sự  tương tác khác, thường được xác định trong sequence diagram riêng của nó.</w:t>
       </w:r>
     </w:p>
     <w:p>
@@ -31739,6 +31036,7 @@
       <w:r>
         <w:rPr>
           <w:rFonts w:ascii="Times New Roman" w:hAnsi="Times New Roman" w:cs="Times New Roman"/>
+          <w:noProof/>
           <w:sz w:val="28"/>
           <w:szCs w:val="28"/>
           <w:lang w:eastAsia="en-GB"/>
@@ -31847,43 +31145,7 @@
           <w:sz w:val="28"/>
           <w:szCs w:val="28"/>
         </w:rPr>
-        <w:t xml:space="preserve">Conditional fragment (từ khóa là </w:t>
-      </w:r>
-      <w:proofErr w:type="gramStart"/>
-      <w:r>
-        <w:rPr>
-          <w:rFonts w:ascii="Times New Roman" w:hAnsi="Times New Roman" w:cs="Times New Roman"/>
-          <w:sz w:val="28"/>
-          <w:szCs w:val="28"/>
-        </w:rPr>
-        <w:t>alt )</w:t>
-      </w:r>
-      <w:proofErr w:type="gramEnd"/>
-      <w:r>
-        <w:rPr>
-          <w:rFonts w:ascii="Times New Roman" w:hAnsi="Times New Roman" w:cs="Times New Roman"/>
-          <w:sz w:val="28"/>
-          <w:szCs w:val="28"/>
-        </w:rPr>
-        <w:t xml:space="preserve"> có 2 hoặc nhiều phân lớp,mỗi phân lớp đều có điều kiện bảo vệ ban đầu. Khi đạt điều kiện, phân lớp có điều kiện đó được thực thi. Nếu đúng nhiều hơn một thì một trong số các phân lớp sẽ được chọn là không xác định để thực thi. Nếu không có cái nào đúng thì </w:t>
-      </w:r>
-      <w:proofErr w:type="gramStart"/>
-      <w:r>
-        <w:rPr>
-          <w:rFonts w:ascii="Times New Roman" w:hAnsi="Times New Roman" w:cs="Times New Roman"/>
-          <w:sz w:val="28"/>
-          <w:szCs w:val="28"/>
-        </w:rPr>
-        <w:t>ko</w:t>
-      </w:r>
-      <w:proofErr w:type="gramEnd"/>
-      <w:r>
-        <w:rPr>
-          <w:rFonts w:ascii="Times New Roman" w:hAnsi="Times New Roman" w:cs="Times New Roman"/>
-          <w:sz w:val="28"/>
-          <w:szCs w:val="28"/>
-        </w:rPr>
-        <w:t xml:space="preserve"> có sự thi hành nào phù hợp với đặc tả.</w:t>
+        <w:t>Conditional fragment (từ khóa là alt ) có 2 hoặc nhiều phân lớp,mỗi phân lớp đều có điều kiện bảo vệ ban đầu. Khi đạt điều kiện, phân lớp có điều kiện đó được thực thi. Nếu đúng nhiều hơn một thì một trong số các phân lớp sẽ được chọn là không xác định để thực thi. Nếu không có cái nào đúng thì ko có sự thi hành nào phù hợp với đặc tả.</w:t>
       </w:r>
     </w:p>
     <w:p>
@@ -31903,25 +31165,7 @@
           <w:sz w:val="28"/>
           <w:szCs w:val="28"/>
         </w:rPr>
-        <w:t xml:space="preserve">Optional fragment (từ khóa là </w:t>
-      </w:r>
-      <w:proofErr w:type="gramStart"/>
-      <w:r>
-        <w:rPr>
-          <w:rFonts w:ascii="Times New Roman" w:hAnsi="Times New Roman" w:cs="Times New Roman"/>
-          <w:sz w:val="28"/>
-          <w:szCs w:val="28"/>
-        </w:rPr>
-        <w:t>opt )</w:t>
-      </w:r>
-      <w:proofErr w:type="gramEnd"/>
-      <w:r>
-        <w:rPr>
-          <w:rFonts w:ascii="Times New Roman" w:hAnsi="Times New Roman" w:cs="Times New Roman"/>
-          <w:sz w:val="28"/>
-          <w:szCs w:val="28"/>
-        </w:rPr>
-        <w:t xml:space="preserve"> là trường hợp đặc biệt với phân lớp đơn được thực hiện nếu guard condition (điều kiện bảo vệ ) là đúng và bỏ qua nếu điều kiện sai.</w:t>
+        <w:t>Optional fragment (từ khóa là opt ) là trường hợp đặc biệt với phân lớp đơn được thực hiện nếu guard condition (điều kiện bảo vệ ) là đúng và bỏ qua nếu điều kiện sai.</w:t>
       </w:r>
     </w:p>
     <w:p>
@@ -31941,25 +31185,7 @@
           <w:sz w:val="28"/>
           <w:szCs w:val="28"/>
         </w:rPr>
-        <w:t xml:space="preserve">Parallel fragment (từ khóa là </w:t>
-      </w:r>
-      <w:proofErr w:type="gramStart"/>
-      <w:r>
-        <w:rPr>
-          <w:rFonts w:ascii="Times New Roman" w:hAnsi="Times New Roman" w:cs="Times New Roman"/>
-          <w:sz w:val="28"/>
-          <w:szCs w:val="28"/>
-        </w:rPr>
-        <w:t>par )</w:t>
-      </w:r>
-      <w:proofErr w:type="gramEnd"/>
-      <w:r>
-        <w:rPr>
-          <w:rFonts w:ascii="Times New Roman" w:hAnsi="Times New Roman" w:cs="Times New Roman"/>
-          <w:sz w:val="28"/>
-          <w:szCs w:val="28"/>
-        </w:rPr>
-        <w:t xml:space="preserve"> có 2 hoặc nhiều phân lớp. Khi đến frament thì tất cả các phân lớp được thực hiện đồng thời. Khi tất cả các phân lớp thực thi xong, các thực thi đồng thời nối lại với nhau thành một luồng.</w:t>
+        <w:t>Parallel fragment (từ khóa là par ) có 2 hoặc nhiều phân lớp. Khi đến frament thì tất cả các phân lớp được thực hiện đồng thời. Khi tất cả các phân lớp thực thi xong, các thực thi đồng thời nối lại với nhau thành một luồng.</w:t>
       </w:r>
     </w:p>
     <w:p>
@@ -32056,25 +31282,7 @@
           <w:sz w:val="28"/>
           <w:szCs w:val="28"/>
         </w:rPr>
-        <w:t xml:space="preserve">Communication Diagram dựa trên ngữ cảnh được cung cấp bởi structured classifier </w:t>
-      </w:r>
-      <w:proofErr w:type="gramStart"/>
-      <w:r>
-        <w:rPr>
-          <w:rFonts w:ascii="Times New Roman" w:hAnsi="Times New Roman" w:cs="Times New Roman"/>
-          <w:sz w:val="28"/>
-          <w:szCs w:val="28"/>
-        </w:rPr>
-        <w:t>( bao</w:t>
-      </w:r>
-      <w:proofErr w:type="gramEnd"/>
-      <w:r>
-        <w:rPr>
-          <w:rFonts w:ascii="Times New Roman" w:hAnsi="Times New Roman" w:cs="Times New Roman"/>
-          <w:sz w:val="28"/>
-          <w:szCs w:val="28"/>
-        </w:rPr>
-        <w:t xml:space="preserve"> gồm collaboration ). Các vai trò và kết nối mô tả cấu hình của đối tượng và các liên kết có thể xảy ra khi một trường hợp trong một ngữ cảnh được thực thi. Khi ngủ cảnh được khởi tạo, đối tượng bị ràng buộc với vai trò và liên kết bị ràng buộc với các kết nối. Các kết nối cũng có thể bị ràng buộc với các loại liên kết tạm thời khác nhau. Chỉ các đối tượng được tham gia vào ngữ cảnh mới được mô hình hóa.</w:t>
+        <w:t>Communication Diagram dựa trên ngữ cảnh được cung cấp bởi structured classifier ( bao gồm collaboration ). Các vai trò và kết nối mô tả cấu hình của đối tượng và các liên kết có thể xảy ra khi một trường hợp trong một ngữ cảnh được thực thi. Khi ngủ cảnh được khởi tạo, đối tượng bị ràng buộc với vai trò và liên kết bị ràng buộc với các kết nối. Các kết nối cũng có thể bị ràng buộc với các loại liên kết tạm thời khác nhau. Chỉ các đối tượng được tham gia vào ngữ cảnh mới được mô hình hóa.</w:t>
       </w:r>
     </w:p>
     <w:p>
@@ -32103,18 +31311,8 @@
           <w:szCs w:val="28"/>
         </w:rPr>
         <w:lastRenderedPageBreak/>
-        <w:t xml:space="preserve">kiện bảo </w:t>
-      </w:r>
-      <w:proofErr w:type="gramStart"/>
-      <w:r>
-        <w:rPr>
-          <w:rFonts w:ascii="Times New Roman" w:hAnsi="Times New Roman" w:cs="Times New Roman"/>
-          <w:sz w:val="28"/>
-          <w:szCs w:val="28"/>
-        </w:rPr>
-        <w:t>vệ )</w:t>
-      </w:r>
-      <w:proofErr w:type="gramEnd"/>
+        <w:t>kiện bảo vệ )</w:t>
+      </w:r>
       <w:r>
         <w:rPr>
           <w:rFonts w:ascii="Times New Roman" w:hAnsi="Times New Roman" w:cs="Times New Roman"/>
@@ -32129,25 +31327,7 @@
           <w:sz w:val="28"/>
           <w:szCs w:val="28"/>
         </w:rPr>
-        <w:t xml:space="preserve">tùy chọn, tên và danh sách argument (đối số ), và một tùy chọn trả về tên dữ liệu . Số thứ tự bao gồm tên của một luồng. </w:t>
-      </w:r>
-      <w:proofErr w:type="gramStart"/>
-      <w:r>
-        <w:rPr>
-          <w:rFonts w:ascii="Times New Roman" w:hAnsi="Times New Roman" w:cs="Times New Roman"/>
-          <w:sz w:val="28"/>
-          <w:szCs w:val="28"/>
-        </w:rPr>
-        <w:t>tất</w:t>
-      </w:r>
-      <w:proofErr w:type="gramEnd"/>
-      <w:r>
-        <w:rPr>
-          <w:rFonts w:ascii="Times New Roman" w:hAnsi="Times New Roman" w:cs="Times New Roman"/>
-          <w:sz w:val="28"/>
-          <w:szCs w:val="28"/>
-        </w:rPr>
-        <w:t xml:space="preserve"> cả các thông điệp trên cùng luồng theo thứ tự tuần tự. Các thông điệp trên các luồng khác nhau là đồng thời trừ khi có sự phụ thuộc trình tự</w:t>
+        <w:t>tùy chọn, tên và danh sách argument (đối số ), và một tùy chọn trả về tên dữ liệu . Số thứ tự bao gồm tên của một luồng. tất cả các thông điệp trên cùng luồng theo thứ tự tuần tự. Các thông điệp trên các luồng khác nhau là đồng thời trừ khi có sự phụ thuộc trình tự</w:t>
       </w:r>
     </w:p>
     <w:p>
@@ -32184,6 +31364,7 @@
       <w:r>
         <w:rPr>
           <w:rFonts w:ascii="Times New Roman" w:hAnsi="Times New Roman" w:cs="Times New Roman"/>
+          <w:noProof/>
           <w:sz w:val="28"/>
           <w:szCs w:val="28"/>
           <w:lang w:eastAsia="en-GB"/>
@@ -32272,25 +31453,7 @@
           <w:sz w:val="28"/>
           <w:szCs w:val="28"/>
         </w:rPr>
-        <w:t xml:space="preserve"> cả hai đều thể hiện sự tương </w:t>
-      </w:r>
-      <w:proofErr w:type="gramStart"/>
-      <w:r>
-        <w:rPr>
-          <w:rFonts w:ascii="Times New Roman" w:hAnsi="Times New Roman" w:cs="Times New Roman"/>
-          <w:sz w:val="28"/>
-          <w:szCs w:val="28"/>
-        </w:rPr>
-        <w:t>tác ,</w:t>
-      </w:r>
-      <w:proofErr w:type="gramEnd"/>
-      <w:r>
-        <w:rPr>
-          <w:rFonts w:ascii="Times New Roman" w:hAnsi="Times New Roman" w:cs="Times New Roman"/>
-          <w:sz w:val="28"/>
-          <w:szCs w:val="28"/>
-        </w:rPr>
-        <w:t xml:space="preserve"> nhưng thể theo cách khác nhau. Sequence diagram thể hiển thời gian rõ ràng nhưng không thể hiện mối quan hệ giữa các đối tượng rõ ràng. Communicate diagram thì ngược lại. Sequence digram thường hữu ích nhất về việc thể hiện kịch bản;</w:t>
+        <w:t xml:space="preserve"> cả hai đều thể hiện sự tương tác , nhưng thể theo cách khác nhau. Sequence diagram thể hiển thời gian rõ ràng nhưng không thể hiện mối quan hệ giữa các đối tượng rõ ràng. Communicate diagram thì ngược lại. Sequence digram thường hữu ích nhất về việc thể hiện kịch bản;</w:t>
       </w:r>
       <w:r>
         <w:rPr>
@@ -32597,25 +31760,7 @@
           <w:sz w:val="28"/>
           <w:szCs w:val="28"/>
         </w:rPr>
-        <w:t xml:space="preserve"> có thể có mối quan hệ khái quát hóa để liên kết mô tả </w:t>
-      </w:r>
-      <w:proofErr w:type="gramStart"/>
-      <w:r>
-        <w:rPr>
-          <w:rFonts w:ascii="Times New Roman" w:hAnsi="Times New Roman" w:cs="Times New Roman"/>
-          <w:sz w:val="28"/>
-          <w:szCs w:val="28"/>
-        </w:rPr>
-        <w:t>chung</w:t>
-      </w:r>
-      <w:proofErr w:type="gramEnd"/>
-      <w:r>
-        <w:rPr>
-          <w:rFonts w:ascii="Times New Roman" w:hAnsi="Times New Roman" w:cs="Times New Roman"/>
-          <w:sz w:val="28"/>
-          <w:szCs w:val="28"/>
-        </w:rPr>
-        <w:t xml:space="preserve"> của mộ</w:t>
+        <w:t xml:space="preserve"> có thể có mối quan hệ khái quát hóa để liên kết mô tả chung của mộ</w:t>
       </w:r>
       <w:r>
         <w:rPr>
@@ -32863,25 +32008,7 @@
           <w:sz w:val="28"/>
           <w:szCs w:val="28"/>
         </w:rPr>
-        <w:t xml:space="preserve"> được rút ra từ biểu tượng tạo tác cho biểu tượng của conponent mà nó thực hiện. </w:t>
-      </w:r>
-      <w:proofErr w:type="gramStart"/>
-      <w:r>
-        <w:rPr>
-          <w:rFonts w:ascii="Times New Roman" w:hAnsi="Times New Roman" w:cs="Times New Roman"/>
-          <w:sz w:val="28"/>
-          <w:szCs w:val="28"/>
-        </w:rPr>
-        <w:t>mối</w:t>
-      </w:r>
-      <w:proofErr w:type="gramEnd"/>
-      <w:r>
-        <w:rPr>
-          <w:rFonts w:ascii="Times New Roman" w:hAnsi="Times New Roman" w:cs="Times New Roman"/>
-          <w:sz w:val="28"/>
-          <w:szCs w:val="28"/>
-        </w:rPr>
-        <w:t xml:space="preserve"> quan hệ này được gọi là biểu hiện.</w:t>
+        <w:t xml:space="preserve"> được rút ra từ biểu tượng tạo tác cho biểu tượng của conponent mà nó thực hiện. mối quan hệ này được gọi là biểu hiện.</w:t>
       </w:r>
     </w:p>
     <w:p>
@@ -33059,25 +32186,7 @@
           <w:sz w:val="28"/>
           <w:szCs w:val="28"/>
         </w:rPr>
-        <w:t xml:space="preserve">hưng để có thể thực hiện được, phân phối phải tuân </w:t>
-      </w:r>
-      <w:proofErr w:type="gramStart"/>
-      <w:r>
-        <w:rPr>
-          <w:rFonts w:ascii="Times New Roman" w:hAnsi="Times New Roman" w:cs="Times New Roman"/>
-          <w:sz w:val="28"/>
-          <w:szCs w:val="28"/>
-        </w:rPr>
-        <w:t>theo</w:t>
-      </w:r>
-      <w:proofErr w:type="gramEnd"/>
-      <w:r>
-        <w:rPr>
-          <w:rFonts w:ascii="Times New Roman" w:hAnsi="Times New Roman" w:cs="Times New Roman"/>
-          <w:sz w:val="28"/>
-          <w:szCs w:val="28"/>
-        </w:rPr>
-        <w:t xml:space="preserve"> một số nguyên tắc hợp lý, chẳng hạn như chức năng chung, triển khai kết hợp chặt chẽ và quan điểm chung. UML không áp đặt một quy tắc để soạn thảo các gói, nhưng một sự phân hủy tốt thành các gói sẽ giúp nâng cao khả năng bảo trì mô hình.</w:t>
+        <w:t>hưng để có thể thực hiện được, phân phối phải tuân theo một số nguyên tắc hợp lý, chẳng hạn như chức năng chung, triển khai kết hợp chặt chẽ và quan điểm chung. UML không áp đặt một quy tắc để soạn thảo các gói, nhưng một sự phân hủy tốt thành các gói sẽ giúp nâng cao khả năng bảo trì mô hình.</w:t>
       </w:r>
     </w:p>
     <w:p>
@@ -33126,61 +32235,7 @@
           <w:szCs w:val="28"/>
         </w:rPr>
         <w:lastRenderedPageBreak/>
-        <w:t xml:space="preserve">Chúng có thể được sắp xếp </w:t>
-      </w:r>
-      <w:proofErr w:type="gramStart"/>
-      <w:r>
-        <w:rPr>
-          <w:rFonts w:ascii="Times New Roman" w:hAnsi="Times New Roman" w:cs="Times New Roman"/>
-          <w:sz w:val="28"/>
-          <w:szCs w:val="28"/>
-        </w:rPr>
-        <w:t>theo</w:t>
-      </w:r>
-      <w:proofErr w:type="gramEnd"/>
-      <w:r>
-        <w:rPr>
-          <w:rFonts w:ascii="Times New Roman" w:hAnsi="Times New Roman" w:cs="Times New Roman"/>
-          <w:sz w:val="28"/>
-          <w:szCs w:val="28"/>
-        </w:rPr>
-        <w:t xml:space="preserve"> chế độ xem, theo chức năng hoặc theo bất kỳ cơ sở nào khác mà người chọn lựa chọn. Các gói là các đơn vị tổ chức phân cấp mục đích </w:t>
-      </w:r>
-      <w:proofErr w:type="gramStart"/>
-      <w:r>
-        <w:rPr>
-          <w:rFonts w:ascii="Times New Roman" w:hAnsi="Times New Roman" w:cs="Times New Roman"/>
-          <w:sz w:val="28"/>
-          <w:szCs w:val="28"/>
-        </w:rPr>
-        <w:t>chung</w:t>
-      </w:r>
-      <w:proofErr w:type="gramEnd"/>
-      <w:r>
-        <w:rPr>
-          <w:rFonts w:ascii="Times New Roman" w:hAnsi="Times New Roman" w:cs="Times New Roman"/>
-          <w:sz w:val="28"/>
-          <w:szCs w:val="28"/>
-        </w:rPr>
-        <w:t xml:space="preserve"> của các mô hình UML. Chúng có thể được sử dụng để lưu trữ, kiểm soát truy cập, quản lý cấu hình và các </w:t>
-      </w:r>
-      <w:proofErr w:type="gramStart"/>
-      <w:r>
-        <w:rPr>
-          <w:rFonts w:ascii="Times New Roman" w:hAnsi="Times New Roman" w:cs="Times New Roman"/>
-          <w:sz w:val="28"/>
-          <w:szCs w:val="28"/>
-        </w:rPr>
-        <w:t>thư</w:t>
-      </w:r>
-      <w:proofErr w:type="gramEnd"/>
-      <w:r>
-        <w:rPr>
-          <w:rFonts w:ascii="Times New Roman" w:hAnsi="Times New Roman" w:cs="Times New Roman"/>
-          <w:sz w:val="28"/>
-          <w:szCs w:val="28"/>
-        </w:rPr>
-        <w:t xml:space="preserve"> viện cấu trúc con chứa các đoạn mô hình có thể tái sử dụng.</w:t>
+        <w:t>Chúng có thể được sắp xếp theo chế độ xem, theo chức năng hoặc theo bất kỳ cơ sở nào khác mà người chọn lựa chọn. Các gói là các đơn vị tổ chức phân cấp mục đích chung của các mô hình UML. Chúng có thể được sử dụng để lưu trữ, kiểm soát truy cập, quản lý cấu hình và các thư viện cấu trúc con chứa các đoạn mô hình có thể tái sử dụng.</w:t>
       </w:r>
     </w:p>
     <w:p>
@@ -33248,43 +32303,7 @@
           <w:sz w:val="28"/>
           <w:szCs w:val="28"/>
         </w:rPr>
-        <w:t xml:space="preserve">Các gói có thể chứa các gói khác. Có một gói gốc gián tiếp chứa toàn bộ mô hình của một hệ thống. Có các cách có thể có để tổ chức các gói cho hệ thống. Chúng có thể được sắp xếp </w:t>
-      </w:r>
-      <w:proofErr w:type="gramStart"/>
-      <w:r>
-        <w:rPr>
-          <w:rFonts w:ascii="Times New Roman" w:hAnsi="Times New Roman" w:cs="Times New Roman"/>
-          <w:sz w:val="28"/>
-          <w:szCs w:val="28"/>
-        </w:rPr>
-        <w:t>theo</w:t>
-      </w:r>
-      <w:proofErr w:type="gramEnd"/>
-      <w:r>
-        <w:rPr>
-          <w:rFonts w:ascii="Times New Roman" w:hAnsi="Times New Roman" w:cs="Times New Roman"/>
-          <w:sz w:val="28"/>
-          <w:szCs w:val="28"/>
-        </w:rPr>
-        <w:t xml:space="preserve"> chế độ xem, theo chức năng hoặc theo bất kỳ cơ sở nào khác mà người lập mô hình lựa chọn. Các gói là các đơn vị tổ chức phân cấp mục đích </w:t>
-      </w:r>
-      <w:proofErr w:type="gramStart"/>
-      <w:r>
-        <w:rPr>
-          <w:rFonts w:ascii="Times New Roman" w:hAnsi="Times New Roman" w:cs="Times New Roman"/>
-          <w:sz w:val="28"/>
-          <w:szCs w:val="28"/>
-        </w:rPr>
-        <w:t>chung</w:t>
-      </w:r>
-      <w:proofErr w:type="gramEnd"/>
-      <w:r>
-        <w:rPr>
-          <w:rFonts w:ascii="Times New Roman" w:hAnsi="Times New Roman" w:cs="Times New Roman"/>
-          <w:sz w:val="28"/>
-          <w:szCs w:val="28"/>
-        </w:rPr>
-        <w:t xml:space="preserve"> của các mô hình UML. Chúng có thể được sử dụng để lưu </w:t>
+        <w:t xml:space="preserve">Các gói có thể chứa các gói khác. Có một gói gốc gián tiếp chứa toàn bộ mô hình của một hệ thống. Có các cách có thể có để tổ chức các gói cho hệ thống. Chúng có thể được sắp xếp theo chế độ xem, theo chức năng hoặc theo bất kỳ cơ sở nào khác mà người lập mô hình lựa chọn. Các gói là các đơn vị tổ chức phân cấp mục đích chung của các mô hình UML. Chúng có thể được sử dụng để lưu </w:t>
       </w:r>
       <w:r>
         <w:rPr>
@@ -33293,25 +32312,7 @@
           <w:szCs w:val="28"/>
         </w:rPr>
         <w:lastRenderedPageBreak/>
-        <w:t xml:space="preserve">trữ, kiểm soát truy cập, quản lý cấu hình và các </w:t>
-      </w:r>
-      <w:proofErr w:type="gramStart"/>
-      <w:r>
-        <w:rPr>
-          <w:rFonts w:ascii="Times New Roman" w:hAnsi="Times New Roman" w:cs="Times New Roman"/>
-          <w:sz w:val="28"/>
-          <w:szCs w:val="28"/>
-        </w:rPr>
-        <w:t>thư</w:t>
-      </w:r>
-      <w:proofErr w:type="gramEnd"/>
-      <w:r>
-        <w:rPr>
-          <w:rFonts w:ascii="Times New Roman" w:hAnsi="Times New Roman" w:cs="Times New Roman"/>
-          <w:sz w:val="28"/>
-          <w:szCs w:val="28"/>
-        </w:rPr>
-        <w:t xml:space="preserve"> viện cấu trúc con chứa các đoạn mô hình có thể tái sử dụng.</w:t>
+        <w:t>trữ, kiểm soát truy cập, quản lý cấu hình và các thư viện cấu trúc con chứa các đoạn mô hình có thể tái sử dụng.</w:t>
       </w:r>
     </w:p>
     <w:p>
@@ -33602,25 +32603,7 @@
           <w:sz w:val="28"/>
           <w:szCs w:val="28"/>
         </w:rPr>
-        <w:t xml:space="preserve">Gói là không gian tên cho các phần tử của nó. Nó thiết lập khả năng hiển thị của các yếu tố của nó. Các phần tử được chỉ định bởi các gói có thể có khả năng hiển thị công khai hoặc riêng </w:t>
-      </w:r>
-      <w:proofErr w:type="gramStart"/>
-      <w:r>
-        <w:rPr>
-          <w:rFonts w:ascii="Times New Roman" w:hAnsi="Times New Roman" w:cs="Times New Roman"/>
-          <w:sz w:val="28"/>
-          <w:szCs w:val="28"/>
-        </w:rPr>
-        <w:t>tư</w:t>
-      </w:r>
-      <w:proofErr w:type="gramEnd"/>
-      <w:r>
-        <w:rPr>
-          <w:rFonts w:ascii="Times New Roman" w:hAnsi="Times New Roman" w:cs="Times New Roman"/>
-          <w:sz w:val="28"/>
-          <w:szCs w:val="28"/>
-        </w:rPr>
-        <w:t>. Một gói chỉ xem các phần tử của các gói khác đã được hiển thị công khai bởi gói chứa chúng. Các phần tử có khả năng hiển thị riêng chỉ hiển thị trong gói chứa chúng bất kỳ gói nào được lồng trong gói đó.</w:t>
+        <w:t>Gói là không gian tên cho các phần tử của nó. Nó thiết lập khả năng hiển thị của các yếu tố của nó. Các phần tử được chỉ định bởi các gói có thể có khả năng hiển thị công khai hoặc riêng tư. Một gói chỉ xem các phần tử của các gói khác đã được hiển thị công khai bởi gói chứa chúng. Các phần tử có khả năng hiển thị riêng chỉ hiển thị trong gói chứa chúng bất kỳ gói nào được lồng trong gói đó.</w:t>
       </w:r>
     </w:p>
     <w:p>
@@ -33984,25 +32967,7 @@
           <w:sz w:val="28"/>
           <w:szCs w:val="28"/>
         </w:rPr>
-        <w:t xml:space="preserve"> bao gồm mô tả đầy đủ về một chế độ xem cụ thể của một hệ thống. Nó cung cấp một mô tả khép kín của một hệ thống từ một quan điểm. Nó không có phụ thuộc mạnh mẽ. Mối quan hệ </w:t>
-      </w:r>
-      <w:proofErr w:type="gramStart"/>
-      <w:r>
-        <w:rPr>
-          <w:rFonts w:ascii="Times New Roman" w:hAnsi="Times New Roman" w:cs="Times New Roman"/>
-          <w:sz w:val="28"/>
-          <w:szCs w:val="28"/>
-        </w:rPr>
-        <w:t>theo</w:t>
-      </w:r>
-      <w:proofErr w:type="gramEnd"/>
-      <w:r>
-        <w:rPr>
-          <w:rFonts w:ascii="Times New Roman" w:hAnsi="Times New Roman" w:cs="Times New Roman"/>
-          <w:sz w:val="28"/>
-          <w:szCs w:val="28"/>
-        </w:rPr>
-        <w:t xml:space="preserve"> dõi là một dạng phụ thuộc yếu giữa các phần tử trong các mô hình khác nhau, ghi chú sự hiện diện của một số kết nối mà không có các tác động ngữ nghĩa cụ thể.</w:t>
+        <w:t xml:space="preserve"> bao gồm mô tả đầy đủ về một chế độ xem cụ thể của một hệ thống. Nó cung cấp một mô tả khép kín của một hệ thống từ một quan điểm. Nó không có phụ thuộc mạnh mẽ. Mối quan hệ theo dõi là một dạng phụ thuộc yếu giữa các phần tử trong các mô hình khác nhau, ghi chú sự hiện diện của một số kết nối mà không có các tác động ngữ nghĩa cụ thể.</w:t>
       </w:r>
     </w:p>
     <w:p>
@@ -34955,6 +33920,7 @@
   <w:style w:type="character" w:default="1" w:styleId="DefaultParagraphFont">
     <w:name w:val="Default Paragraph Font"/>
     <w:uiPriority w:val="1"/>
+    <w:semiHidden/>
     <w:unhideWhenUsed/>
   </w:style>
   <w:style w:type="table" w:default="1" w:styleId="TableNormal">
@@ -35446,7 +34412,7 @@
 </file>
 
 <file path=customXml/itemProps1.xml><?xml version="1.0" encoding="utf-8"?>
-<ds:datastoreItem xmlns:ds="http://schemas.openxmlformats.org/officeDocument/2006/customXml" ds:itemID="{DECFC4C0-BA2B-4658-A0EF-DD7090C3755E}">
+<ds:datastoreItem xmlns:ds="http://schemas.openxmlformats.org/officeDocument/2006/customXml" ds:itemID="{7ADB56D4-2287-4D13-8B39-D149B3D91CD2}">
   <ds:schemaRefs>
     <ds:schemaRef ds:uri="http://schemas.openxmlformats.org/officeDocument/2006/bibliography"/>
   </ds:schemaRefs>

</xml_diff>